<commit_message>
- Proširivanje izvještaja u skladu sa urađenim poslom do sada. Napisan teorijski uvod delay efekta
- Izmjena u python implementaciji efekata:

 - Dorađivanje implementacija efekata

 - Dodavanje koda koji generiše testni audio signal

 - Dodavanje koda koji eksportuje audio signal učitan kao niz, u .h fajl za kasniju obradu na DSP
</commit_message>
<xml_diff>
--- a/izvjestaj_radna_verzija.docx
+++ b/izvjestaj_radna_verzija.docx
@@ -128,25 +128,7 @@
           <w:szCs w:val="28"/>
           <w:lang w:val="sr-Latn-BA"/>
         </w:rPr>
-        <w:t xml:space="preserve">Univerzitet u </w:t>
-      </w:r>
-      <w:proofErr w:type="spellStart"/>
-      <w:r>
-        <w:rPr>
-          <w:sz w:val="28"/>
-          <w:szCs w:val="28"/>
-          <w:lang w:val="sr-Latn-BA"/>
-        </w:rPr>
-        <w:t>Banjoj</w:t>
-      </w:r>
-      <w:proofErr w:type="spellEnd"/>
-      <w:r>
-        <w:rPr>
-          <w:sz w:val="28"/>
-          <w:szCs w:val="28"/>
-          <w:lang w:val="sr-Latn-BA"/>
-        </w:rPr>
-        <w:t xml:space="preserve"> Luci</w:t>
+        <w:t>Univerzitet u Banjoj Luci</w:t>
       </w:r>
     </w:p>
     <w:p>
@@ -306,57 +288,7 @@
           <w:szCs w:val="40"/>
           <w:lang w:val="sr-Latn-BA"/>
         </w:rPr>
-        <w:t xml:space="preserve">Sistemi </w:t>
-      </w:r>
-      <w:r>
-        <w:rPr>
-          <w:b/>
-          <w:caps/>
-          <w:sz w:val="40"/>
-          <w:szCs w:val="40"/>
-          <w:lang w:val="sr-Latn-BA"/>
-        </w:rPr>
-        <w:t>DIGITALN</w:t>
-      </w:r>
-      <w:r>
-        <w:rPr>
-          <w:b/>
-          <w:caps/>
-          <w:sz w:val="40"/>
-          <w:szCs w:val="40"/>
-          <w:lang w:val="sr-Latn-BA"/>
-        </w:rPr>
-        <w:t xml:space="preserve">e </w:t>
-      </w:r>
-      <w:r>
-        <w:rPr>
-          <w:b/>
-          <w:caps/>
-          <w:sz w:val="40"/>
-          <w:szCs w:val="40"/>
-          <w:lang w:val="sr-Latn-BA"/>
-        </w:rPr>
-        <w:t>OBRAD</w:t>
-      </w:r>
-      <w:r>
-        <w:rPr>
-          <w:b/>
-          <w:caps/>
-          <w:sz w:val="40"/>
-          <w:szCs w:val="40"/>
-          <w:lang w:val="sr-Latn-BA"/>
-        </w:rPr>
-        <w:t>e</w:t>
-      </w:r>
-      <w:r>
-        <w:rPr>
-          <w:b/>
-          <w:caps/>
-          <w:sz w:val="40"/>
-          <w:szCs w:val="40"/>
-          <w:lang w:val="sr-Latn-BA"/>
-        </w:rPr>
-        <w:t xml:space="preserve"> SIGNALA</w:t>
+        <w:t>Sistemi DIGITALNe OBRADe SIGNALA</w:t>
       </w:r>
     </w:p>
     <w:p>
@@ -556,7 +488,6 @@
           <w:lang w:val="sr-Latn-BA"/>
         </w:rPr>
       </w:pPr>
-      <w:proofErr w:type="spellStart"/>
       <w:r>
         <w:rPr>
           <w:i/>
@@ -565,28 +496,7 @@
           <w:szCs w:val="24"/>
           <w:lang w:val="sr-Latn-BA"/>
         </w:rPr>
-        <w:t>Tripić</w:t>
-      </w:r>
-      <w:proofErr w:type="spellEnd"/>
-      <w:r>
-        <w:rPr>
-          <w:i/>
-          <w:iCs/>
-          <w:color w:val="000000"/>
-          <w:szCs w:val="24"/>
-          <w:lang w:val="sr-Latn-BA"/>
-        </w:rPr>
-        <w:t xml:space="preserve"> </w:t>
-      </w:r>
-      <w:r>
-        <w:rPr>
-          <w:i/>
-          <w:iCs/>
-          <w:color w:val="000000"/>
-          <w:szCs w:val="24"/>
-          <w:lang w:val="sr-Latn-BA"/>
-        </w:rPr>
-        <w:t>Nemanja, 11124/18</w:t>
+        <w:t>Tripić Nemanja, 11124/18</w:t>
       </w:r>
       <w:r>
         <w:rPr>
@@ -612,25 +522,8 @@
           <w:lang w:val="sr-Latn-BA"/>
         </w:rPr>
         <w:tab/>
+        <w:t>Mladen Knežić</w:t>
       </w:r>
-      <w:r>
-        <w:rPr>
-          <w:color w:val="000000"/>
-          <w:szCs w:val="24"/>
-          <w:lang w:val="sr-Latn-BA"/>
-        </w:rPr>
-        <w:t xml:space="preserve">Mladen </w:t>
-      </w:r>
-      <w:proofErr w:type="spellStart"/>
-      <w:r>
-        <w:rPr>
-          <w:color w:val="000000"/>
-          <w:szCs w:val="24"/>
-          <w:lang w:val="sr-Latn-BA"/>
-        </w:rPr>
-        <w:t>Knežić</w:t>
-      </w:r>
-      <w:proofErr w:type="spellEnd"/>
     </w:p>
     <w:p>
       <w:pPr>
@@ -652,13 +545,6 @@
           <w:lang w:val="sr-Latn-BA"/>
         </w:rPr>
         <w:tab/>
-      </w:r>
-      <w:r>
-        <w:rPr>
-          <w:color w:val="000000"/>
-          <w:szCs w:val="24"/>
-          <w:lang w:val="sr-Latn-BA"/>
-        </w:rPr>
         <w:t>prof. dr</w:t>
       </w:r>
       <w:r>
@@ -739,21 +625,12 @@
         <w:tab/>
         <w:t xml:space="preserve">dipl. inž. </w:t>
       </w:r>
-      <w:proofErr w:type="spellStart"/>
       <w:r>
         <w:rPr>
           <w:szCs w:val="24"/>
           <w:lang w:val="sr-Latn-BA"/>
         </w:rPr>
-        <w:t>Vedran</w:t>
-      </w:r>
-      <w:proofErr w:type="spellEnd"/>
-      <w:r>
-        <w:rPr>
-          <w:szCs w:val="24"/>
-          <w:lang w:val="sr-Latn-BA"/>
-        </w:rPr>
-        <w:t xml:space="preserve"> Jovanović</w:t>
+        <w:t>Vedran Jovanović</w:t>
       </w:r>
     </w:p>
     <w:p>
@@ -813,19 +690,8 @@
           <w:szCs w:val="28"/>
           <w:lang w:val="sr-Cyrl-BA"/>
         </w:rPr>
-        <w:t xml:space="preserve">. </w:t>
+        <w:t>. godine</w:t>
       </w:r>
-      <w:proofErr w:type="spellStart"/>
-      <w:r>
-        <w:rPr>
-          <w:color w:val="000000"/>
-          <w:sz w:val="28"/>
-          <w:szCs w:val="28"/>
-          <w:lang w:val="sr-Cyrl-BA"/>
-        </w:rPr>
-        <w:t>godine</w:t>
-      </w:r>
-      <w:proofErr w:type="spellEnd"/>
     </w:p>
     <w:p>
       <w:pPr>
@@ -886,119 +752,53 @@
         </w:rPr>
         <w:t xml:space="preserve">-21489 kroz programski paket </w:t>
       </w:r>
-      <w:proofErr w:type="spellStart"/>
       <w:r>
         <w:rPr>
           <w:i/>
           <w:iCs/>
           <w:lang w:val="sr-Latn-BA"/>
         </w:rPr>
-        <w:t>CrossCore</w:t>
+        <w:t xml:space="preserve">CrossCore Embedded Studio </w:t>
       </w:r>
-      <w:proofErr w:type="spellEnd"/>
+      <w:r>
+        <w:rPr>
+          <w:lang w:val="sr-Latn-BA"/>
+        </w:rPr>
+        <w:t xml:space="preserve">pomoću kojeg se kreira projekat, zatim piše i kompajlira kod, a zatim i spušta na razvojnu ploču. Pisanje koda za ovo razvojno okruženje podrazumijeva korištenje programskog jezika </w:t>
+      </w:r>
       <w:r>
         <w:rPr>
           <w:i/>
           <w:iCs/>
           <w:lang w:val="sr-Latn-BA"/>
         </w:rPr>
-        <w:t xml:space="preserve"> </w:t>
+        <w:t>C</w:t>
       </w:r>
-      <w:proofErr w:type="spellStart"/>
+      <w:r>
+        <w:rPr>
+          <w:lang w:val="sr-Latn-BA"/>
+        </w:rPr>
+        <w:t xml:space="preserve">. </w:t>
+      </w:r>
+      <w:r>
+        <w:rPr>
+          <w:lang w:val="sr-Latn-BA"/>
+        </w:rPr>
+        <w:t xml:space="preserve">Osim toga potrebno je sve efekte koji se izaberu, kao i same audio signale, realizovati u programskom jeziku </w:t>
+      </w:r>
       <w:r>
         <w:rPr>
           <w:i/>
           <w:iCs/>
           <w:lang w:val="sr-Latn-BA"/>
         </w:rPr>
-        <w:t>Embedded</w:t>
-      </w:r>
-      <w:proofErr w:type="spellEnd"/>
-      <w:r>
-        <w:rPr>
-          <w:i/>
-          <w:iCs/>
-          <w:lang w:val="sr-Latn-BA"/>
-        </w:rPr>
-        <w:t xml:space="preserve"> Studio </w:t>
+        <w:t xml:space="preserve">Python, </w:t>
       </w:r>
       <w:r>
         <w:rPr>
           <w:lang w:val="sr-Latn-BA"/>
         </w:rPr>
-        <w:t xml:space="preserve">pomoću kojeg se kreira projekat, zatim piše i kompajlira kod, a zatim i spušta na razvojnu ploču. Pisanje koda za ovo razvojno okruženje podrazumijeva </w:t>
-      </w:r>
-      <w:proofErr w:type="spellStart"/>
-      <w:r>
-        <w:rPr>
-          <w:lang w:val="sr-Latn-BA"/>
-        </w:rPr>
-        <w:t>korištenje</w:t>
-      </w:r>
-      <w:proofErr w:type="spellEnd"/>
-      <w:r>
-        <w:rPr>
-          <w:lang w:val="sr-Latn-BA"/>
-        </w:rPr>
-        <w:t xml:space="preserve"> programskog jezika </w:t>
-      </w:r>
-      <w:r>
-        <w:rPr>
-          <w:i/>
-          <w:iCs/>
-          <w:lang w:val="sr-Latn-BA"/>
-        </w:rPr>
-        <w:t>C</w:t>
-      </w:r>
-      <w:r>
-        <w:rPr>
-          <w:lang w:val="sr-Latn-BA"/>
-        </w:rPr>
-        <w:t xml:space="preserve">. </w:t>
-      </w:r>
-      <w:r>
-        <w:rPr>
-          <w:lang w:val="sr-Latn-BA"/>
-        </w:rPr>
-        <w:t xml:space="preserve">Osim toga potrebno je sve efekte koji se izaberu, kao i same audio signale, realizovati u programskom jeziku </w:t>
-      </w:r>
-      <w:proofErr w:type="spellStart"/>
-      <w:r>
-        <w:rPr>
-          <w:i/>
-          <w:iCs/>
-          <w:lang w:val="sr-Latn-BA"/>
-        </w:rPr>
-        <w:t>Python</w:t>
-      </w:r>
-      <w:proofErr w:type="spellEnd"/>
-      <w:r>
-        <w:rPr>
-          <w:i/>
-          <w:iCs/>
-          <w:lang w:val="sr-Latn-BA"/>
-        </w:rPr>
-        <w:t xml:space="preserve">, </w:t>
-      </w:r>
-      <w:r>
-        <w:rPr>
-          <w:lang w:val="sr-Latn-BA"/>
-        </w:rPr>
-        <w:t xml:space="preserve">a to u svrhu poređenja rezultata dobijenih na dva načina realizacije radi </w:t>
-      </w:r>
-      <w:proofErr w:type="spellStart"/>
-      <w:r>
-        <w:rPr>
-          <w:lang w:val="sr-Latn-BA"/>
-        </w:rPr>
-        <w:t>profilisanja</w:t>
-      </w:r>
-      <w:proofErr w:type="spellEnd"/>
-      <w:r>
-        <w:rPr>
-          <w:lang w:val="sr-Latn-BA"/>
-        </w:rPr>
-        <w:t xml:space="preserve"> koda, te mjerenja performansi. </w:t>
+        <w:t xml:space="preserve">a to u svrhu poređenja rezultata dobijenih na dva načina realizacije radi profilisanja koda, te mjerenja performansi. </w:t>
       </w:r>
     </w:p>
     <w:p>
@@ -1032,49 +832,7 @@
         <w:rPr>
           <w:lang w:val="sr-Latn-BA"/>
         </w:rPr>
-        <w:t>filtriranje: nisko-</w:t>
-      </w:r>
-      <w:proofErr w:type="spellStart"/>
-      <w:r>
-        <w:rPr>
-          <w:lang w:val="sr-Latn-BA"/>
-        </w:rPr>
-        <w:t>visokopropusni</w:t>
-      </w:r>
-      <w:proofErr w:type="spellEnd"/>
-      <w:r>
-        <w:rPr>
-          <w:lang w:val="sr-Latn-BA"/>
-        </w:rPr>
-        <w:t xml:space="preserve"> </w:t>
-      </w:r>
-      <w:proofErr w:type="spellStart"/>
-      <w:r>
-        <w:rPr>
-          <w:lang w:val="sr-Latn-BA"/>
-        </w:rPr>
-        <w:t>filtri</w:t>
-      </w:r>
-      <w:proofErr w:type="spellEnd"/>
-      <w:r>
-        <w:rPr>
-          <w:lang w:val="sr-Latn-BA"/>
-        </w:rPr>
-        <w:t xml:space="preserve">, </w:t>
-      </w:r>
-      <w:proofErr w:type="spellStart"/>
-      <w:r>
-        <w:rPr>
-          <w:lang w:val="sr-Latn-BA"/>
-        </w:rPr>
-        <w:t>ekvilajzer</w:t>
-      </w:r>
-      <w:proofErr w:type="spellEnd"/>
-      <w:r>
-        <w:rPr>
-          <w:lang w:val="sr-Latn-BA"/>
-        </w:rPr>
-        <w:t>,</w:t>
+        <w:t>filtriranje: nisko-visokopropusni filtri, ekvilajzer,</w:t>
       </w:r>
     </w:p>
     <w:p>
@@ -1093,23 +851,8 @@
         <w:rPr>
           <w:lang w:val="sr-Latn-BA"/>
         </w:rPr>
-        <w:t xml:space="preserve">vremenski promjenljivi </w:t>
+        <w:t xml:space="preserve">vremenski promjenljivi filtri: </w:t>
       </w:r>
-      <w:proofErr w:type="spellStart"/>
-      <w:r>
-        <w:rPr>
-          <w:lang w:val="sr-Latn-BA"/>
-        </w:rPr>
-        <w:t>filtri</w:t>
-      </w:r>
-      <w:proofErr w:type="spellEnd"/>
-      <w:r>
-        <w:rPr>
-          <w:lang w:val="sr-Latn-BA"/>
-        </w:rPr>
-        <w:t xml:space="preserve">: </w:t>
-      </w:r>
-      <w:proofErr w:type="spellStart"/>
       <w:r>
         <w:rPr>
           <w:i/>
@@ -1118,14 +861,12 @@
         </w:rPr>
         <w:t>wah-wah</w:t>
       </w:r>
-      <w:proofErr w:type="spellEnd"/>
       <w:r>
         <w:rPr>
           <w:lang w:val="sr-Latn-BA"/>
         </w:rPr>
         <w:t xml:space="preserve">, </w:t>
       </w:r>
-      <w:proofErr w:type="spellStart"/>
       <w:r>
         <w:rPr>
           <w:i/>
@@ -1134,7 +875,6 @@
         </w:rPr>
         <w:t>phaser</w:t>
       </w:r>
-      <w:proofErr w:type="spellEnd"/>
       <w:r>
         <w:rPr>
           <w:lang w:val="sr-Latn-BA"/>
@@ -1160,7 +900,6 @@
         </w:rPr>
         <w:t xml:space="preserve">kašnjenje: vibrato, </w:t>
       </w:r>
-      <w:proofErr w:type="spellStart"/>
       <w:r>
         <w:rPr>
           <w:i/>
@@ -1169,14 +908,12 @@
         </w:rPr>
         <w:t>flanger</w:t>
       </w:r>
-      <w:proofErr w:type="spellEnd"/>
       <w:r>
         <w:rPr>
           <w:lang w:val="sr-Latn-BA"/>
         </w:rPr>
         <w:t xml:space="preserve">, </w:t>
       </w:r>
-      <w:proofErr w:type="spellStart"/>
       <w:r>
         <w:rPr>
           <w:i/>
@@ -1185,14 +922,12 @@
         </w:rPr>
         <w:t>chorus</w:t>
       </w:r>
-      <w:proofErr w:type="spellEnd"/>
       <w:r>
         <w:rPr>
           <w:lang w:val="sr-Latn-BA"/>
         </w:rPr>
         <w:t xml:space="preserve">, </w:t>
       </w:r>
-      <w:proofErr w:type="spellStart"/>
       <w:r>
         <w:rPr>
           <w:i/>
@@ -1201,14 +936,12 @@
         </w:rPr>
         <w:t>echo</w:t>
       </w:r>
-      <w:proofErr w:type="spellEnd"/>
       <w:r>
         <w:rPr>
           <w:lang w:val="sr-Latn-BA"/>
         </w:rPr>
         <w:t xml:space="preserve">, </w:t>
       </w:r>
-      <w:proofErr w:type="spellStart"/>
       <w:r>
         <w:rPr>
           <w:i/>
@@ -1217,7 +950,6 @@
         </w:rPr>
         <w:t>delay</w:t>
       </w:r>
-      <w:proofErr w:type="spellEnd"/>
       <w:r>
         <w:rPr>
           <w:lang w:val="sr-Latn-BA"/>
@@ -1237,19 +969,11 @@
           <w:lang w:val="sr-Latn-BA"/>
         </w:rPr>
       </w:pPr>
-      <w:proofErr w:type="spellStart"/>
       <w:r>
         <w:rPr>
           <w:lang w:val="sr-Latn-BA"/>
         </w:rPr>
-        <w:t>modulatori</w:t>
-      </w:r>
-      <w:proofErr w:type="spellEnd"/>
-      <w:r>
-        <w:rPr>
-          <w:lang w:val="sr-Latn-BA"/>
-        </w:rPr>
-        <w:t xml:space="preserve">: ring modulacija, </w:t>
+        <w:t xml:space="preserve">modulatori: ring modulacija, </w:t>
       </w:r>
       <w:r>
         <w:rPr>
@@ -1282,23 +1006,8 @@
         <w:rPr>
           <w:lang w:val="sr-Latn-BA"/>
         </w:rPr>
-        <w:t xml:space="preserve">nelinearna obrada: kompresija, </w:t>
+        <w:t xml:space="preserve">nelinearna obrada: kompresija, limiter, distorzija, </w:t>
       </w:r>
-      <w:proofErr w:type="spellStart"/>
-      <w:r>
-        <w:rPr>
-          <w:lang w:val="sr-Latn-BA"/>
-        </w:rPr>
-        <w:t>limiter</w:t>
-      </w:r>
-      <w:proofErr w:type="spellEnd"/>
-      <w:r>
-        <w:rPr>
-          <w:lang w:val="sr-Latn-BA"/>
-        </w:rPr>
-        <w:t xml:space="preserve">, distorzija, </w:t>
-      </w:r>
-      <w:proofErr w:type="spellStart"/>
       <w:r>
         <w:rPr>
           <w:i/>
@@ -1307,7 +1016,6 @@
         </w:rPr>
         <w:t>noise</w:t>
       </w:r>
-      <w:proofErr w:type="spellEnd"/>
       <w:r>
         <w:rPr>
           <w:lang w:val="sr-Latn-BA"/>
@@ -1347,147 +1055,35 @@
         </w:rPr>
         <w:t xml:space="preserve">specijalni efekti: </w:t>
       </w:r>
-      <w:proofErr w:type="spellStart"/>
       <w:r>
         <w:rPr>
           <w:i/>
           <w:iCs/>
           <w:lang w:val="sr-Latn-BA"/>
         </w:rPr>
-        <w:t>panning</w:t>
+        <w:t xml:space="preserve">panning, </w:t>
       </w:r>
-      <w:proofErr w:type="spellEnd"/>
       <w:r>
         <w:rPr>
           <w:i/>
           <w:iCs/>
           <w:lang w:val="sr-Latn-BA"/>
         </w:rPr>
+        <w:t>reverb</w:t>
+      </w:r>
+      <w:r>
+        <w:rPr>
+          <w:lang w:val="sr-Latn-BA"/>
+        </w:rPr>
         <w:t xml:space="preserve">, </w:t>
       </w:r>
-      <w:proofErr w:type="spellStart"/>
       <w:r>
         <w:rPr>
           <w:i/>
           <w:iCs/>
           <w:lang w:val="sr-Latn-BA"/>
         </w:rPr>
-        <w:t>reverb</w:t>
-      </w:r>
-      <w:proofErr w:type="spellEnd"/>
-      <w:r>
-        <w:rPr>
-          <w:lang w:val="sr-Latn-BA"/>
-        </w:rPr>
-        <w:t xml:space="preserve">, </w:t>
-      </w:r>
-      <w:proofErr w:type="spellStart"/>
-      <w:r>
-        <w:rPr>
-          <w:i/>
-          <w:iCs/>
-          <w:lang w:val="sr-Latn-BA"/>
-        </w:rPr>
-        <w:t>surround</w:t>
-      </w:r>
-      <w:proofErr w:type="spellEnd"/>
-      <w:r>
-        <w:rPr>
-          <w:i/>
-          <w:iCs/>
-          <w:lang w:val="sr-Latn-BA"/>
-        </w:rPr>
-        <w:t xml:space="preserve">, </w:t>
-      </w:r>
-      <w:proofErr w:type="spellStart"/>
-      <w:r>
-        <w:rPr>
-          <w:i/>
-          <w:iCs/>
-          <w:lang w:val="sr-Latn-BA"/>
-        </w:rPr>
-        <w:t>pitch</w:t>
-      </w:r>
-      <w:proofErr w:type="spellEnd"/>
-      <w:r>
-        <w:rPr>
-          <w:i/>
-          <w:iCs/>
-          <w:lang w:val="sr-Latn-BA"/>
-        </w:rPr>
-        <w:t xml:space="preserve"> </w:t>
-      </w:r>
-      <w:proofErr w:type="spellStart"/>
-      <w:r>
-        <w:rPr>
-          <w:i/>
-          <w:iCs/>
-          <w:lang w:val="sr-Latn-BA"/>
-        </w:rPr>
-        <w:t>shifter</w:t>
-      </w:r>
-      <w:proofErr w:type="spellEnd"/>
-      <w:r>
-        <w:rPr>
-          <w:i/>
-          <w:iCs/>
-          <w:lang w:val="sr-Latn-BA"/>
-        </w:rPr>
-        <w:t xml:space="preserve">, </w:t>
-      </w:r>
-      <w:proofErr w:type="spellStart"/>
-      <w:r>
-        <w:rPr>
-          <w:i/>
-          <w:iCs/>
-          <w:lang w:val="sr-Latn-BA"/>
-        </w:rPr>
-        <w:t>rotary</w:t>
-      </w:r>
-      <w:proofErr w:type="spellEnd"/>
-      <w:r>
-        <w:rPr>
-          <w:i/>
-          <w:iCs/>
-          <w:lang w:val="sr-Latn-BA"/>
-        </w:rPr>
-        <w:t xml:space="preserve"> </w:t>
-      </w:r>
-      <w:proofErr w:type="spellStart"/>
-      <w:r>
-        <w:rPr>
-          <w:i/>
-          <w:iCs/>
-          <w:lang w:val="sr-Latn-BA"/>
-        </w:rPr>
-        <w:t>speaker</w:t>
-      </w:r>
-      <w:proofErr w:type="spellEnd"/>
-      <w:r>
-        <w:rPr>
-          <w:i/>
-          <w:iCs/>
-          <w:lang w:val="sr-Latn-BA"/>
-        </w:rPr>
-        <w:t xml:space="preserve">, </w:t>
-      </w:r>
-      <w:proofErr w:type="spellStart"/>
-      <w:r>
-        <w:rPr>
-          <w:i/>
-          <w:iCs/>
-          <w:lang w:val="sr-Latn-BA"/>
-        </w:rPr>
-        <w:t>simulation</w:t>
-      </w:r>
-      <w:proofErr w:type="spellEnd"/>
-      <w:r>
-        <w:rPr>
-          <w:i/>
-          <w:iCs/>
-          <w:lang w:val="sr-Latn-BA"/>
-        </w:rPr>
-        <w:t>…</w:t>
+        <w:t>surround, pitch shifter, rotary speaker, simulation…</w:t>
       </w:r>
       <w:r>
         <w:rPr>
@@ -1508,35 +1104,7 @@
         <w:rPr>
           <w:lang w:val="sr-Latn-BA"/>
         </w:rPr>
-        <w:t xml:space="preserve">Kako bi se projektni zadatak smatrao uspješno odrađenim, potrebno je izabrati minimalno tri audio efekta, te ih realizovati na gore pomenuti način. Efekti mogu biti izabrani proizvoljno, ili po preporuci neki od efekata navedenih u tekstu projektnog zadatka, podijeljeni u grupe po težini, pri čemu bar jedan efekat treba biti izvan Grupe 1 sa manje </w:t>
-      </w:r>
-      <w:proofErr w:type="spellStart"/>
-      <w:r>
-        <w:rPr>
-          <w:lang w:val="sr-Latn-BA"/>
-        </w:rPr>
-        <w:t>zahtjevnim</w:t>
-      </w:r>
-      <w:proofErr w:type="spellEnd"/>
-      <w:r>
-        <w:rPr>
-          <w:lang w:val="sr-Latn-BA"/>
-        </w:rPr>
-        <w:t xml:space="preserve"> </w:t>
-      </w:r>
-      <w:proofErr w:type="spellStart"/>
-      <w:r>
-        <w:rPr>
-          <w:lang w:val="sr-Latn-BA"/>
-        </w:rPr>
-        <w:t>filtrima</w:t>
-      </w:r>
-      <w:proofErr w:type="spellEnd"/>
-      <w:r>
-        <w:rPr>
-          <w:lang w:val="sr-Latn-BA"/>
-        </w:rPr>
-        <w:t xml:space="preserve">. </w:t>
+        <w:t xml:space="preserve">Kako bi se projektni zadatak smatrao uspješno odrađenim, potrebno je izabrati minimalno tri audio efekta, te ih realizovati na gore pomenuti način. Efekti mogu biti izabrani proizvoljno, ili po preporuci neki od efekata navedenih u tekstu projektnog zadatka, podijeljeni u grupe po težini, pri čemu bar jedan efekat treba biti izvan Grupe 1 sa manje zahtjevnim filtrima. </w:t>
       </w:r>
     </w:p>
     <w:p>
@@ -1563,7 +1131,6 @@
         </w:rPr>
         <w:t xml:space="preserve">realizuju u </w:t>
       </w:r>
-      <w:proofErr w:type="spellStart"/>
       <w:r>
         <w:rPr>
           <w:b/>
@@ -1572,9 +1139,22 @@
           <w:iCs/>
           <w:lang w:val="sr-Latn-BA"/>
         </w:rPr>
-        <w:t>Python</w:t>
+        <w:t>Python-u</w:t>
       </w:r>
-      <w:proofErr w:type="spellEnd"/>
+      <w:r>
+        <w:rPr>
+          <w:i/>
+          <w:iCs/>
+          <w:lang w:val="sr-Latn-BA"/>
+        </w:rPr>
+        <w:t xml:space="preserve">, </w:t>
+      </w:r>
+      <w:r>
+        <w:rPr>
+          <w:lang w:val="sr-Latn-BA"/>
+        </w:rPr>
+        <w:t xml:space="preserve">zatim na </w:t>
+      </w:r>
       <w:r>
         <w:rPr>
           <w:b/>
@@ -1583,7 +1163,55 @@
           <w:iCs/>
           <w:lang w:val="sr-Latn-BA"/>
         </w:rPr>
-        <w:t>-u</w:t>
+        <w:t>ADSP</w:t>
+      </w:r>
+      <w:r>
+        <w:rPr>
+          <w:lang w:val="sr-Latn-BA"/>
+        </w:rPr>
+        <w:t xml:space="preserve"> </w:t>
+      </w:r>
+      <w:r>
+        <w:rPr>
+          <w:b/>
+          <w:bCs/>
+          <w:lang w:val="sr-Latn-BA"/>
+        </w:rPr>
+        <w:t>procesoru</w:t>
+      </w:r>
+      <w:r>
+        <w:rPr>
+          <w:lang w:val="sr-Latn-BA"/>
+        </w:rPr>
+        <w:t xml:space="preserve">. Nakon toga se </w:t>
+      </w:r>
+      <w:r>
+        <w:rPr>
+          <w:b/>
+          <w:bCs/>
+          <w:lang w:val="sr-Latn-BA"/>
+        </w:rPr>
+        <w:t>radi analiza performansi</w:t>
+      </w:r>
+      <w:r>
+        <w:rPr>
+          <w:lang w:val="sr-Latn-BA"/>
+        </w:rPr>
+        <w:t xml:space="preserve"> algoritama implementiranih na ADSP procesoru, tj. brzina izvršavanja, zauzeće memorije i slično,  te na osnovu toga izvrši neka optimizacija. Sljedeći korak je da se uradi </w:t>
+      </w:r>
+      <w:r>
+        <w:rPr>
+          <w:b/>
+          <w:bCs/>
+          <w:lang w:val="sr-Latn-BA"/>
+        </w:rPr>
+        <w:t xml:space="preserve">validacija rezultata </w:t>
+      </w:r>
+      <w:r>
+        <w:rPr>
+          <w:lang w:val="sr-Latn-BA"/>
+        </w:rPr>
+        <w:t xml:space="preserve">poređenjem sa rezultatima dobijenim u </w:t>
       </w:r>
       <w:r>
         <w:rPr>
@@ -1591,113 +1219,13 @@
           <w:iCs/>
           <w:lang w:val="sr-Latn-BA"/>
         </w:rPr>
-        <w:t xml:space="preserve">, </w:t>
+        <w:t xml:space="preserve">Python-u. </w:t>
       </w:r>
       <w:r>
         <w:rPr>
           <w:lang w:val="sr-Latn-BA"/>
         </w:rPr>
-        <w:t xml:space="preserve">zatim na </w:t>
-      </w:r>
-      <w:r>
-        <w:rPr>
-          <w:b/>
-          <w:bCs/>
-          <w:i/>
-          <w:iCs/>
-          <w:lang w:val="sr-Latn-BA"/>
-        </w:rPr>
-        <w:t>ADSP</w:t>
-      </w:r>
-      <w:r>
-        <w:rPr>
-          <w:lang w:val="sr-Latn-BA"/>
-        </w:rPr>
-        <w:t xml:space="preserve"> </w:t>
-      </w:r>
-      <w:r>
-        <w:rPr>
-          <w:b/>
-          <w:bCs/>
-          <w:lang w:val="sr-Latn-BA"/>
-        </w:rPr>
-        <w:t>procesoru</w:t>
-      </w:r>
-      <w:r>
-        <w:rPr>
-          <w:lang w:val="sr-Latn-BA"/>
-        </w:rPr>
-        <w:t xml:space="preserve">. Nakon toga se </w:t>
-      </w:r>
-      <w:r>
-        <w:rPr>
-          <w:b/>
-          <w:bCs/>
-          <w:lang w:val="sr-Latn-BA"/>
-        </w:rPr>
-        <w:t>radi analiza performansi</w:t>
-      </w:r>
-      <w:r>
-        <w:rPr>
-          <w:lang w:val="sr-Latn-BA"/>
-        </w:rPr>
-        <w:t xml:space="preserve"> algoritama implementiranih na ADSP procesoru, tj. brzina izvršavanja, zauzeće memorije i slično,  te na osnovu toga izvrši neka optimizacija. Sljedeći korak je da se uradi </w:t>
-      </w:r>
-      <w:proofErr w:type="spellStart"/>
-      <w:r>
-        <w:rPr>
-          <w:b/>
-          <w:bCs/>
-          <w:lang w:val="sr-Latn-BA"/>
-        </w:rPr>
-        <w:t>validacija</w:t>
-      </w:r>
-      <w:proofErr w:type="spellEnd"/>
-      <w:r>
-        <w:rPr>
-          <w:b/>
-          <w:bCs/>
-          <w:lang w:val="sr-Latn-BA"/>
-        </w:rPr>
-        <w:t xml:space="preserve"> rezultata </w:t>
-      </w:r>
-      <w:r>
-        <w:rPr>
-          <w:lang w:val="sr-Latn-BA"/>
-        </w:rPr>
-        <w:t xml:space="preserve">poređenjem sa rezultatima dobijenim u </w:t>
-      </w:r>
-      <w:proofErr w:type="spellStart"/>
-      <w:r>
-        <w:rPr>
-          <w:i/>
-          <w:iCs/>
-          <w:lang w:val="sr-Latn-BA"/>
-        </w:rPr>
-        <w:t>Python</w:t>
-      </w:r>
-      <w:proofErr w:type="spellEnd"/>
-      <w:r>
-        <w:rPr>
-          <w:i/>
-          <w:iCs/>
-          <w:lang w:val="sr-Latn-BA"/>
-        </w:rPr>
-        <w:t xml:space="preserve">-u. </w:t>
-      </w:r>
-      <w:proofErr w:type="spellStart"/>
-      <w:r>
-        <w:rPr>
-          <w:lang w:val="sr-Latn-BA"/>
-        </w:rPr>
-        <w:t>Poslednji</w:t>
-      </w:r>
-      <w:proofErr w:type="spellEnd"/>
-      <w:r>
-        <w:rPr>
-          <w:lang w:val="sr-Latn-BA"/>
-        </w:rPr>
-        <w:t xml:space="preserve"> korak je </w:t>
+        <w:t xml:space="preserve">Poslednji korak je </w:t>
       </w:r>
       <w:r>
         <w:rPr>
@@ -1809,95 +1337,13 @@
         </w:rPr>
         <w:t xml:space="preserve">Pri izradi projektnog zadatka izabrani su sljedeći efekti: </w:t>
       </w:r>
-      <w:proofErr w:type="spellStart"/>
       <w:r>
         <w:rPr>
           <w:i/>
           <w:iCs/>
           <w:lang w:val="sr-Latn-BA"/>
         </w:rPr>
-        <w:t>delay</w:t>
-      </w:r>
-      <w:proofErr w:type="spellEnd"/>
-      <w:r>
-        <w:rPr>
-          <w:i/>
-          <w:iCs/>
-          <w:lang w:val="sr-Latn-BA"/>
-        </w:rPr>
-        <w:t xml:space="preserve">, </w:t>
-      </w:r>
-      <w:proofErr w:type="spellStart"/>
-      <w:r>
-        <w:rPr>
-          <w:i/>
-          <w:iCs/>
-          <w:lang w:val="sr-Latn-BA"/>
-        </w:rPr>
-        <w:t>distortion</w:t>
-      </w:r>
-      <w:proofErr w:type="spellEnd"/>
-      <w:r>
-        <w:rPr>
-          <w:i/>
-          <w:iCs/>
-          <w:lang w:val="sr-Latn-BA"/>
-        </w:rPr>
-        <w:t xml:space="preserve">, </w:t>
-      </w:r>
-      <w:proofErr w:type="spellStart"/>
-      <w:r>
-        <w:rPr>
-          <w:i/>
-          <w:iCs/>
-          <w:lang w:val="sr-Latn-BA"/>
-        </w:rPr>
-        <w:t>wah-wah</w:t>
-      </w:r>
-      <w:proofErr w:type="spellEnd"/>
-      <w:r>
-        <w:rPr>
-          <w:i/>
-          <w:iCs/>
-          <w:lang w:val="sr-Latn-BA"/>
-        </w:rPr>
-        <w:t xml:space="preserve">, </w:t>
-      </w:r>
-      <w:proofErr w:type="spellStart"/>
-      <w:r>
-        <w:rPr>
-          <w:i/>
-          <w:iCs/>
-          <w:lang w:val="sr-Latn-BA"/>
-        </w:rPr>
-        <w:t>phaser</w:t>
-      </w:r>
-      <w:proofErr w:type="spellEnd"/>
-      <w:r>
-        <w:rPr>
-          <w:i/>
-          <w:iCs/>
-          <w:lang w:val="sr-Latn-BA"/>
-        </w:rPr>
-        <w:t xml:space="preserve">, </w:t>
-      </w:r>
-      <w:proofErr w:type="spellStart"/>
-      <w:r>
-        <w:rPr>
-          <w:i/>
-          <w:iCs/>
-          <w:lang w:val="sr-Latn-BA"/>
-        </w:rPr>
-        <w:t>reverb</w:t>
-      </w:r>
-      <w:proofErr w:type="spellEnd"/>
-      <w:r>
-        <w:rPr>
-          <w:i/>
-          <w:iCs/>
-          <w:lang w:val="sr-Latn-BA"/>
-        </w:rPr>
-        <w:t xml:space="preserve">. </w:t>
+        <w:t xml:space="preserve">delay, distortion, wah-wah, phaser, reverb. </w:t>
       </w:r>
       <w:r>
         <w:rPr>
@@ -1909,7 +1355,13 @@
         <w:rPr>
           <w:lang w:val="sr-Latn-BA"/>
         </w:rPr>
-        <w:t>uz to će biti dati detalji realizacije, objašnjenja korištenih parametara, osim toga biće priložen kod koji će biti propisno dokumentovan.</w:t>
+        <w:t>uz to će biti dati detalji realizacije, objašnjenja korištenih parametara, osim toga biće priložen kod koji će biti propisno dokumentovan</w:t>
+      </w:r>
+      <w:r>
+        <w:rPr>
+          <w:lang w:val="sr-Latn-BA"/>
+        </w:rPr>
+        <w:t xml:space="preserve"> </w:t>
       </w:r>
     </w:p>
     <w:p>
@@ -1924,39 +1376,29 @@
         <w:rPr>
           <w:rFonts w:ascii="Times New Roman" w:hAnsi="Times New Roman" w:cs="Times New Roman"/>
           <w:color w:val="auto"/>
-          <w:sz w:val="36"/>
+          <w:sz w:val="28"/>
+          <w:szCs w:val="28"/>
           <w:lang w:val="sr-Latn-BA"/>
         </w:rPr>
       </w:pPr>
-      <w:proofErr w:type="spellStart"/>
       <w:r>
         <w:rPr>
           <w:rFonts w:ascii="Times New Roman" w:hAnsi="Times New Roman" w:cs="Times New Roman"/>
           <w:i/>
           <w:iCs/>
           <w:color w:val="auto"/>
-          <w:sz w:val="36"/>
+          <w:sz w:val="28"/>
+          <w:szCs w:val="28"/>
           <w:lang w:val="sr-Latn-BA"/>
         </w:rPr>
-        <w:t>Delay</w:t>
-      </w:r>
-      <w:proofErr w:type="spellEnd"/>
-      <w:r>
-        <w:rPr>
-          <w:rFonts w:ascii="Times New Roman" w:hAnsi="Times New Roman" w:cs="Times New Roman"/>
-          <w:i/>
-          <w:iCs/>
-          <w:color w:val="auto"/>
-          <w:sz w:val="36"/>
-          <w:lang w:val="sr-Latn-BA"/>
-        </w:rPr>
-        <w:t xml:space="preserve"> </w:t>
+        <w:t xml:space="preserve">Delay </w:t>
       </w:r>
       <w:r>
         <w:rPr>
           <w:rFonts w:ascii="Times New Roman" w:hAnsi="Times New Roman" w:cs="Times New Roman"/>
           <w:color w:val="auto"/>
-          <w:sz w:val="36"/>
+          <w:sz w:val="28"/>
+          <w:szCs w:val="28"/>
           <w:lang w:val="sr-Latn-BA"/>
         </w:rPr>
         <w:t>(kašnjenje) efekat</w:t>
@@ -1977,28 +1419,515 @@
           <w:lang w:val="sr-Latn-BA"/>
         </w:rPr>
       </w:pPr>
+      <w:r>
+        <w:t>Ovaj audio efekat spada u grupu efekata zasnovanih na ka</w:t>
+      </w:r>
+      <w:r>
+        <w:rPr>
+          <w:lang w:val="sr-Latn-RS"/>
+        </w:rPr>
+        <w:t xml:space="preserve">šnjenju, odatle i njegov naziv. Zapravo to je jedan od najjednostavnijih i u suštini osnovni efekat iz ove grupe, većina drugih efekata je zasnovana na njemu. Jako je sličan još jednom efektu iz ove grupe pod nazivom eho, pa se ova dva naziva često koriste i kao sinonimi. </w:t>
+      </w:r>
+      <w:r>
+        <w:rPr>
+          <w:lang w:val="sr-Latn-BA"/>
+        </w:rPr>
+        <w:t>. Postoji nekoliko mogućih realizacija ovog efekta. Može se koristiti FIR filtar, kao i IIR filtar. U konkretnom slučaju ovog projektnog zadatka koristićemo FIR filtar.</w:t>
+      </w:r>
+      <w:r>
+        <w:rPr>
+          <w:lang w:val="sr-Latn-BA"/>
+        </w:rPr>
+        <w:t xml:space="preserve"> Realizacija pomoću IIR filtr može se naći u referenciranoj literaturi [1][2].</w:t>
+      </w:r>
+      <w:r>
+        <w:rPr>
+          <w:lang w:val="sr-Latn-BA"/>
+        </w:rPr>
+        <w:t xml:space="preserve"> Blok šema kojom se može jednostavno opisati audio efekat kašnjenja data je na sljedećoj slici:</w:t>
+      </w:r>
     </w:p>
     <w:p>
       <w:pPr>
         <w:ind w:firstLine="720"/>
+        <w:jc w:val="center"/>
+        <w:rPr>
+          <w:lang w:val="sr-Latn-RS"/>
+        </w:rPr>
+      </w:pPr>
+      <w:r>
+        <w:rPr>
+          <w:noProof/>
+          <w:lang w:val="sr-Latn-RS"/>
+        </w:rPr>
+        <w:drawing>
+          <wp:inline distT="0" distB="0" distL="0" distR="0" wp14:anchorId="489DE5FE" wp14:editId="0C9BFAE4">
+            <wp:extent cx="5429250" cy="1676400"/>
+            <wp:effectExtent l="0" t="0" r="0" b="0"/>
+            <wp:docPr id="632037180" name="Picture 1"/>
+            <wp:cNvGraphicFramePr>
+              <a:graphicFrameLocks xmlns:a="http://schemas.openxmlformats.org/drawingml/2006/main" noChangeAspect="1"/>
+            </wp:cNvGraphicFramePr>
+            <a:graphic xmlns:a="http://schemas.openxmlformats.org/drawingml/2006/main">
+              <a:graphicData uri="http://schemas.openxmlformats.org/drawingml/2006/picture">
+                <pic:pic xmlns:pic="http://schemas.openxmlformats.org/drawingml/2006/picture">
+                  <pic:nvPicPr>
+                    <pic:cNvPr id="632037180" name="Picture 632037180"/>
+                    <pic:cNvPicPr/>
+                  </pic:nvPicPr>
+                  <pic:blipFill>
+                    <a:blip r:embed="rId17">
+                      <a:extLst>
+                        <a:ext uri="{28A0092B-C50C-407E-A947-70E740481C1C}">
+                          <a14:useLocalDpi xmlns:a14="http://schemas.microsoft.com/office/drawing/2010/main" val="0"/>
+                        </a:ext>
+                      </a:extLst>
+                    </a:blip>
+                    <a:stretch>
+                      <a:fillRect/>
+                    </a:stretch>
+                  </pic:blipFill>
+                  <pic:spPr>
+                    <a:xfrm>
+                      <a:off x="0" y="0"/>
+                      <a:ext cx="5430008" cy="1676634"/>
+                    </a:xfrm>
+                    <a:prstGeom prst="rect">
+                      <a:avLst/>
+                    </a:prstGeom>
+                  </pic:spPr>
+                </pic:pic>
+              </a:graphicData>
+            </a:graphic>
+          </wp:inline>
+        </w:drawing>
+      </w:r>
+    </w:p>
+    <w:p>
+      <w:pPr>
+        <w:ind w:firstLine="720"/>
+        <w:jc w:val="center"/>
+        <w:rPr>
+          <w:i/>
+          <w:iCs/>
+          <w:lang w:val="sr-Latn-RS"/>
+        </w:rPr>
+      </w:pPr>
+      <w:r>
+        <w:rPr>
+          <w:lang w:val="sr-Latn-RS"/>
+        </w:rPr>
+        <w:t xml:space="preserve">Slika 2.1.1 – </w:t>
+      </w:r>
+      <w:r>
+        <w:rPr>
+          <w:i/>
+          <w:iCs/>
+          <w:lang w:val="sr-Latn-RS"/>
+        </w:rPr>
+        <w:t xml:space="preserve">Blok šema </w:t>
+      </w:r>
+      <w:r>
+        <w:rPr>
+          <w:i/>
+          <w:iCs/>
+          <w:lang w:val="sr-Latn-RS"/>
+        </w:rPr>
+        <w:t xml:space="preserve">flitra kojim se realizuje </w:t>
+      </w:r>
+      <w:r>
+        <w:rPr>
+          <w:i/>
+          <w:iCs/>
+          <w:lang w:val="sr-Latn-RS"/>
+        </w:rPr>
+        <w:t>efeka</w:t>
+      </w:r>
+      <w:r>
+        <w:rPr>
+          <w:i/>
+          <w:iCs/>
+          <w:lang w:val="sr-Latn-RS"/>
+        </w:rPr>
+        <w:t>t</w:t>
+      </w:r>
+      <w:r>
+        <w:rPr>
+          <w:i/>
+          <w:iCs/>
+          <w:lang w:val="sr-Latn-RS"/>
+        </w:rPr>
+        <w:t xml:space="preserve"> kaš</w:t>
+      </w:r>
+      <w:r>
+        <w:rPr>
+          <w:i/>
+          <w:iCs/>
+          <w:lang w:val="sr-Latn-RS"/>
+        </w:rPr>
+        <w:t>njenja i amplitudski spektar</w:t>
+      </w:r>
+    </w:p>
+    <w:p>
+      <w:pPr>
+        <w:ind w:firstLine="720"/>
         <w:jc w:val="both"/>
+        <w:rPr>
+          <w:lang w:val="sr-Latn-RS"/>
+        </w:rPr>
       </w:pPr>
       <w:r>
         <w:rPr>
+          <w:lang w:val="sr-Latn-RS"/>
+        </w:rPr>
+        <w:t>Sa blok šeme jasno vidi kako se izlazni signal dobija kao suma originalnog signala i originalnog signala zakašnje</w:t>
+      </w:r>
+      <w:r>
+        <w:rPr>
+          <w:lang w:val="sr-Latn-RS"/>
+        </w:rPr>
+        <w:t>n</w:t>
+      </w:r>
+      <w:r>
+        <w:rPr>
+          <w:lang w:val="sr-Latn-RS"/>
+        </w:rPr>
+        <w:t xml:space="preserve">og za </w:t>
+      </w:r>
+      <w:r>
+        <w:rPr>
+          <w:i/>
+          <w:iCs/>
+          <w:lang w:val="sr-Latn-RS"/>
+        </w:rPr>
+        <w:t>M</w:t>
+      </w:r>
+      <w:r>
+        <w:rPr>
+          <w:lang w:val="sr-Latn-RS"/>
+        </w:rPr>
+        <w:t xml:space="preserve"> odmjeraka i </w:t>
+      </w:r>
+      <w:r>
+        <w:rPr>
+          <w:lang w:val="sr-Latn-RS"/>
+        </w:rPr>
+        <w:t>skaliranog</w:t>
+      </w:r>
+      <w:r>
+        <w:rPr>
+          <w:lang w:val="sr-Latn-RS"/>
+        </w:rPr>
+        <w:t xml:space="preserve"> koeficijentom </w:t>
+      </w:r>
+      <w:r>
+        <w:rPr>
+          <w:i/>
+          <w:iCs/>
+          <w:lang w:val="sr-Latn-RS"/>
+        </w:rPr>
+        <w:t>g</w:t>
+      </w:r>
+      <w:r>
+        <w:rPr>
+          <w:lang w:val="sr-Latn-RS"/>
+        </w:rPr>
+        <w:t xml:space="preserve">. Na slici 2.1.1 sa desne strane nalazi se amplitudski spektar filtra korištenog za realizaciju efekta kašnjenja, i na njemu se primjećuju neki zanimljivi oblici. Naime amplitudski spektar filtra ima oblik češlja, pa se prema tome ovaj filtar u literaturi često naziva češljasti filtar </w:t>
+      </w:r>
+      <w:r>
+        <w:rPr>
+          <w:lang w:val="sr-Latn-RS"/>
+        </w:rPr>
+        <w:t>[1]</w:t>
+      </w:r>
+      <w:r>
+        <w:rPr>
+          <w:lang w:val="sr-Latn-RS"/>
+        </w:rPr>
+        <w:t>[2]</w:t>
+      </w:r>
+      <w:r>
+        <w:rPr>
+          <w:lang w:val="sr-Latn-RS"/>
+        </w:rPr>
+        <w:t xml:space="preserve">. Iz blok šeme dobija se jednačina diferencija na osnovu koje se onda programski može jednostavno realizovati efekat: </w:t>
+      </w:r>
+    </w:p>
+    <w:p>
+      <w:pPr>
+        <w:tabs>
+          <w:tab w:val="center" w:pos="1134"/>
+          <w:tab w:val="center" w:pos="1276"/>
+          <w:tab w:val="center" w:pos="7655"/>
+        </w:tabs>
+        <w:ind w:firstLine="720"/>
+        <w:rPr>
+          <w:lang w:val="sr-Latn-RS"/>
+        </w:rPr>
+      </w:pPr>
+      <w:r>
+        <w:rPr>
+          <w:lang w:val="sr-Latn-RS"/>
+        </w:rPr>
+        <w:tab/>
+      </w:r>
+      <w:r>
+        <w:rPr>
+          <w:lang w:val="sr-Latn-RS"/>
+        </w:rPr>
+        <w:tab/>
+      </w:r>
+      <m:oMath>
+        <m:r>
+          <w:rPr>
+            <w:rFonts w:ascii="Cambria Math" w:hAnsi="Cambria Math"/>
+            <w:lang w:val="sr-Latn-RS"/>
+          </w:rPr>
+          <m:t>y</m:t>
+        </m:r>
+        <m:d>
+          <m:dPr>
+            <m:ctrlPr>
+              <w:rPr>
+                <w:rFonts w:ascii="Cambria Math" w:hAnsi="Cambria Math"/>
+                <w:i/>
+                <w:lang w:val="sr-Latn-RS"/>
+              </w:rPr>
+            </m:ctrlPr>
+          </m:dPr>
+          <m:e>
+            <m:r>
+              <w:rPr>
+                <w:rFonts w:ascii="Cambria Math" w:hAnsi="Cambria Math"/>
+                <w:lang w:val="sr-Latn-RS"/>
+              </w:rPr>
+              <m:t>n</m:t>
+            </m:r>
+          </m:e>
+        </m:d>
+        <m:r>
+          <w:rPr>
+            <w:rFonts w:ascii="Cambria Math" w:hAnsi="Cambria Math"/>
+            <w:lang w:val="sr-Latn-RS"/>
+          </w:rPr>
+          <m:t>=x</m:t>
+        </m:r>
+        <m:d>
+          <m:dPr>
+            <m:ctrlPr>
+              <w:rPr>
+                <w:rFonts w:ascii="Cambria Math" w:hAnsi="Cambria Math"/>
+                <w:i/>
+                <w:lang w:val="sr-Latn-RS"/>
+              </w:rPr>
+            </m:ctrlPr>
+          </m:dPr>
+          <m:e>
+            <m:r>
+              <w:rPr>
+                <w:rFonts w:ascii="Cambria Math" w:hAnsi="Cambria Math"/>
+                <w:lang w:val="sr-Latn-RS"/>
+              </w:rPr>
+              <m:t>n</m:t>
+            </m:r>
+          </m:e>
+        </m:d>
+        <m:r>
+          <w:rPr>
+            <w:rFonts w:ascii="Cambria Math" w:hAnsi="Cambria Math"/>
+            <w:lang w:val="sr-Latn-RS"/>
+          </w:rPr>
+          <m:t>+gx</m:t>
+        </m:r>
+        <m:d>
+          <m:dPr>
+            <m:ctrlPr>
+              <w:rPr>
+                <w:rFonts w:ascii="Cambria Math" w:hAnsi="Cambria Math"/>
+                <w:i/>
+                <w:lang w:val="sr-Latn-RS"/>
+              </w:rPr>
+            </m:ctrlPr>
+          </m:dPr>
+          <m:e>
+            <m:r>
+              <w:rPr>
+                <w:rFonts w:ascii="Cambria Math" w:hAnsi="Cambria Math"/>
+                <w:lang w:val="sr-Latn-RS"/>
+              </w:rPr>
+              <m:t>n-M</m:t>
+            </m:r>
+          </m:e>
+        </m:d>
+        <m:r>
+          <w:rPr>
+            <w:rFonts w:ascii="Cambria Math" w:hAnsi="Cambria Math"/>
+            <w:lang w:val="sr-Latn-RS"/>
+          </w:rPr>
+          <m:t xml:space="preserve">   </m:t>
+        </m:r>
+      </m:oMath>
+      <w:r>
+        <w:rPr>
+          <w:lang w:val="sr-Latn-RS"/>
+        </w:rPr>
+        <w:t xml:space="preserve"> </w:t>
+      </w:r>
+      <w:r>
+        <w:rPr>
+          <w:lang w:val="sr-Latn-RS"/>
+        </w:rPr>
+        <w:tab/>
+      </w:r>
+      <w:r>
+        <w:rPr>
+          <w:lang w:val="sr-Latn-RS"/>
+        </w:rPr>
+        <w:tab/>
+        <w:t>(2.1.1)</w:t>
+      </w:r>
+    </w:p>
+    <w:p>
+      <w:pPr>
+        <w:ind w:firstLine="720"/>
+        <w:jc w:val="both"/>
+        <w:rPr>
           <w:lang w:val="sr-Latn-BA"/>
         </w:rPr>
-        <w:t>Jednačine se u izvještaj dodaju uvijek u novom redu i numerišu se u formatu (</w:t>
+      </w:pPr>
+    </w:p>
+    <w:p>
+      <w:pPr>
+        <w:ind w:firstLine="720"/>
+        <w:jc w:val="both"/>
+        <w:rPr>
+          <w:lang w:val="sr-Latn-BA"/>
+        </w:rPr>
+      </w:pPr>
+      <w:r>
+        <w:rPr>
+          <w:lang w:val="sr-Latn-BA"/>
+        </w:rPr>
+        <w:t xml:space="preserve">Za realizaciju efekta, kao što se vidi iz jednačine diferencija, bitna su dva parametra, a to su </w:t>
       </w:r>
-      <w:proofErr w:type="spellStart"/>
       <w:r>
         <w:rPr>
           <w:i/>
           <w:iCs/>
           <w:lang w:val="sr-Latn-BA"/>
         </w:rPr>
+        <w:t xml:space="preserve">M </w:t>
+      </w:r>
+      <w:r>
+        <w:rPr>
+          <w:lang w:val="sr-Latn-BA"/>
+        </w:rPr>
+        <w:t xml:space="preserve">i </w:t>
+      </w:r>
+      <w:r>
+        <w:rPr>
+          <w:i/>
+          <w:iCs/>
+          <w:lang w:val="sr-Latn-BA"/>
+        </w:rPr>
+        <w:t>g</w:t>
+      </w:r>
+      <w:r>
+        <w:rPr>
+          <w:lang w:val="sr-Latn-BA"/>
+        </w:rPr>
+        <w:t xml:space="preserve">. Parametar </w:t>
+      </w:r>
+      <w:r>
+        <w:rPr>
+          <w:i/>
+          <w:iCs/>
+          <w:lang w:val="sr-Latn-BA"/>
+        </w:rPr>
+        <w:t xml:space="preserve">M </w:t>
+      </w:r>
+      <w:r>
+        <w:rPr>
+          <w:lang w:val="sr-Latn-BA"/>
+        </w:rPr>
+        <w:t xml:space="preserve">označava broj odmjeraka za koji je signal zakašnjen iz relacije </w:t>
+      </w:r>
+      <w:r>
+        <w:rPr>
+          <w:i/>
+          <w:iCs/>
+          <w:lang w:val="sr-Latn-BA"/>
+        </w:rPr>
+        <w:t xml:space="preserve">M = t * Fs </w:t>
+      </w:r>
+      <w:r>
+        <w:rPr>
+          <w:lang w:val="sr-Latn-BA"/>
+        </w:rPr>
+        <w:t xml:space="preserve">, gdje je </w:t>
+      </w:r>
+      <w:r>
+        <w:rPr>
+          <w:i/>
+          <w:iCs/>
+          <w:lang w:val="sr-Latn-BA"/>
+        </w:rPr>
+        <w:t xml:space="preserve">t </w:t>
+      </w:r>
+      <w:r>
+        <w:rPr>
+          <w:lang w:val="sr-Latn-BA"/>
+        </w:rPr>
+        <w:t xml:space="preserve">vrijeme kašnjenja signala u sekundama, a </w:t>
+      </w:r>
+      <w:r>
+        <w:rPr>
+          <w:i/>
+          <w:iCs/>
+          <w:lang w:val="sr-Latn-BA"/>
+        </w:rPr>
+        <w:t xml:space="preserve">Fs </w:t>
+      </w:r>
+      <w:r>
+        <w:rPr>
+          <w:lang w:val="sr-Latn-BA"/>
+        </w:rPr>
+        <w:t xml:space="preserve">frekvencija odmjeravanja, dok je </w:t>
+      </w:r>
+      <w:r>
+        <w:rPr>
+          <w:i/>
+          <w:iCs/>
+          <w:lang w:val="sr-Latn-BA"/>
+        </w:rPr>
+        <w:t xml:space="preserve">g </w:t>
+      </w:r>
+      <w:r>
+        <w:rPr>
+          <w:lang w:val="sr-Latn-BA"/>
+        </w:rPr>
+        <w:t>faktor pojačanja zakašnjelog signala, tj. često se kaže odnos amplituda reflektovanog i direktnog signala. Obično uzima vrijednosti između 0 i 1.</w:t>
+      </w:r>
+    </w:p>
+    <w:p>
+      <w:pPr>
+        <w:ind w:firstLine="720"/>
+        <w:jc w:val="both"/>
+      </w:pPr>
+      <w:r>
+        <w:rPr>
+          <w:lang w:val="sr-Latn-BA"/>
+        </w:rPr>
+        <w:t>Jednačine se u izvještaj dodaju uvijek u novom redu i numerišu se u formatu (</w:t>
+      </w:r>
+      <w:r>
+        <w:rPr>
+          <w:i/>
+          <w:iCs/>
+          <w:lang w:val="sr-Latn-BA"/>
+        </w:rPr>
         <w:t>x.y</w:t>
       </w:r>
-      <w:proofErr w:type="spellEnd"/>
       <w:r>
         <w:rPr>
           <w:lang w:val="sr-Latn-BA"/>
@@ -2242,21 +2171,7 @@
         <w:rPr>
           <w:lang w:val="sr-Latn-BA"/>
         </w:rPr>
-        <w:t xml:space="preserve">Primjer referenciranja jednačine u tekstu: “Jednačina 2.1 predstavlja formulu za izračunavanje diskretne </w:t>
-      </w:r>
-      <w:proofErr w:type="spellStart"/>
-      <w:r>
-        <w:rPr>
-          <w:lang w:val="sr-Latn-BA"/>
-        </w:rPr>
-        <w:t>Furijeove</w:t>
-      </w:r>
-      <w:proofErr w:type="spellEnd"/>
-      <w:r>
-        <w:rPr>
-          <w:lang w:val="sr-Latn-BA"/>
-        </w:rPr>
-        <w:t xml:space="preserve"> transformacije – DFT-a.”</w:t>
+        <w:t>Primjer referenciranja jednačine u tekstu: “Jednačina 2.1 predstavlja formulu za izračunavanje diskretne Furijeove transformacije – DFT-a.”</w:t>
       </w:r>
     </w:p>
     <w:p>
@@ -2298,26 +2213,107 @@
         </w:numPr>
         <w:ind w:hanging="436"/>
         <w:rPr>
-          <w:lang w:val="sr-Latn-BA"/>
-        </w:rPr>
-      </w:pPr>
-      <w:r>
-        <w:rPr>
           <w:rFonts w:ascii="Times New Roman" w:hAnsi="Times New Roman" w:cs="Times New Roman"/>
           <w:color w:val="auto"/>
           <w:sz w:val="36"/>
           <w:lang w:val="sr-Latn-BA"/>
         </w:rPr>
+      </w:pPr>
+      <w:r>
+        <w:rPr>
+          <w:rFonts w:ascii="Times New Roman" w:hAnsi="Times New Roman" w:cs="Times New Roman"/>
+          <w:color w:val="auto"/>
+          <w:sz w:val="36"/>
+          <w:lang w:val="sr-Latn-BA"/>
+        </w:rPr>
         <w:t>Literatura</w:t>
       </w:r>
     </w:p>
+    <w:p>
+      <w:pPr>
+        <w:ind w:left="851"/>
+        <w:rPr>
+          <w:lang w:val="sr-Latn-BA"/>
+        </w:rPr>
+      </w:pPr>
+    </w:p>
+    <w:p>
+      <w:pPr>
+        <w:ind w:left="1560" w:hanging="426"/>
+        <w:jc w:val="both"/>
+        <w:rPr>
+          <w:lang w:val="sr-Latn-BA"/>
+        </w:rPr>
+      </w:pPr>
+      <w:r>
+        <w:rPr>
+          <w:lang w:val="sr-Latn-BA"/>
+        </w:rPr>
+        <w:t xml:space="preserve">[1] Vladimir Risojević. </w:t>
+      </w:r>
+      <w:r>
+        <w:rPr>
+          <w:i/>
+          <w:iCs/>
+          <w:lang w:val="sr-Latn-BA"/>
+        </w:rPr>
+        <w:t>Multimedijalni sistemi</w:t>
+      </w:r>
+      <w:r>
+        <w:rPr>
+          <w:lang w:val="sr-Latn-BA"/>
+        </w:rPr>
+        <w:t xml:space="preserve">. Univerzitet u Banjoj Luci, Elektrotehnički fakultet, 2018. </w:t>
+      </w:r>
+    </w:p>
+    <w:p>
+      <w:pPr>
+        <w:ind w:left="1560" w:hanging="426"/>
+        <w:jc w:val="both"/>
+        <w:rPr>
+          <w:lang w:val="sr-Latn-BA"/>
+        </w:rPr>
+      </w:pPr>
+      <w:r>
+        <w:rPr>
+          <w:lang w:val="sr-Latn-BA"/>
+        </w:rPr>
+        <w:t xml:space="preserve">[2] Udo Zolzer. DAFX: </w:t>
+      </w:r>
+      <w:r>
+        <w:rPr>
+          <w:i/>
+          <w:iCs/>
+          <w:lang w:val="sr-Latn-BA"/>
+        </w:rPr>
+        <w:t xml:space="preserve">Digital Audio Effects. </w:t>
+      </w:r>
+      <w:r>
+        <w:rPr>
+          <w:lang w:val="sr-Latn-BA"/>
+        </w:rPr>
+        <w:t>John Willey and Sons</w:t>
+      </w:r>
+      <w:r>
+        <w:rPr>
+          <w:lang w:val="sr-Latn-BA"/>
+        </w:rPr>
+        <w:t xml:space="preserve"> Ltd</w:t>
+      </w:r>
+      <w:r>
+        <w:rPr>
+          <w:lang w:val="sr-Latn-BA"/>
+        </w:rPr>
+        <w:t xml:space="preserve">, 2011. </w:t>
+      </w:r>
+    </w:p>
     <w:sectPr>
-      <w:headerReference w:type="even" r:id="rId17"/>
-      <w:headerReference w:type="default" r:id="rId18"/>
-      <w:footerReference w:type="even" r:id="rId19"/>
-      <w:footerReference w:type="default" r:id="rId20"/>
-      <w:headerReference w:type="first" r:id="rId21"/>
-      <w:footerReference w:type="first" r:id="rId22"/>
+      <w:headerReference w:type="even" r:id="rId18"/>
+      <w:headerReference w:type="default" r:id="rId19"/>
+      <w:footerReference w:type="even" r:id="rId20"/>
+      <w:footerReference w:type="default" r:id="rId21"/>
+      <w:headerReference w:type="first" r:id="rId22"/>
+      <w:footerReference w:type="first" r:id="rId23"/>
       <w:type w:val="continuous"/>
       <w:pgSz w:w="12240" w:h="15840"/>
       <w:pgMar w:top="1440" w:right="1080" w:bottom="1440" w:left="1080" w:header="720" w:footer="720" w:gutter="0"/>
@@ -16871,6 +16867,16 @@
       <w:szCs w:val="20"/>
     </w:rPr>
   </w:style>
+  <w:style w:type="character" w:styleId="PlaceholderText">
+    <w:name w:val="Placeholder Text"/>
+    <w:basedOn w:val="DefaultParagraphFont"/>
+    <w:uiPriority w:val="99"/>
+    <w:semiHidden/>
+    <w:rsid w:val="00052701"/>
+    <w:rPr>
+      <w:color w:val="666666"/>
+    </w:rPr>
+  </w:style>
 </w:styles>
 </file>
 

</xml_diff>

<commit_message>
-Izmjene u Python implementaciji koje su propuštene u prethodnom commit-u
  - Dodavanja ćelija za ispis svakog rezultata primjene efekta u odgovarajući fajl u folderu python_implementacija/rezultati

  -  Uklanjanje nekih ćelija koje su trenutno nepotrebne

  - Dodavanje markdown ispisa radi preglednosti

-Izmjene u ADSP implementaciji

  - Dodavanje implementacije efekta distorzije

  - Pocetak rada na wah wah efektu

- Dodavanje osnovnih informacija o efektu distorzije u izvještaj
</commit_message>
<xml_diff>
--- a/izvjestaj_radna_verzija.docx
+++ b/izvjestaj_radna_verzija.docx
@@ -1658,7 +1658,7 @@
         <w:tabs>
           <w:tab w:val="center" w:pos="1134"/>
           <w:tab w:val="center" w:pos="1276"/>
-          <w:tab w:val="center" w:pos="7655"/>
+          <w:tab w:val="center" w:pos="7797"/>
         </w:tabs>
         <w:ind w:firstLine="720"/>
         <w:rPr>
@@ -1911,13 +1911,469 @@
     </w:p>
     <w:p>
       <w:pPr>
+        <w:pStyle w:val="Heading1"/>
+        <w:numPr>
+          <w:ilvl w:val="1"/>
+          <w:numId w:val="12"/>
+        </w:numPr>
+        <w:jc w:val="both"/>
+        <w:rPr>
+          <w:rFonts w:ascii="Times New Roman" w:hAnsi="Times New Roman" w:cs="Times New Roman"/>
+          <w:color w:val="auto"/>
+          <w:sz w:val="28"/>
+          <w:szCs w:val="28"/>
+          <w:lang w:val="sr-Latn-BA"/>
+        </w:rPr>
+      </w:pPr>
+      <w:r>
+        <w:rPr>
+          <w:rFonts w:ascii="Times New Roman" w:hAnsi="Times New Roman" w:cs="Times New Roman"/>
+          <w:color w:val="auto"/>
+          <w:sz w:val="28"/>
+          <w:szCs w:val="28"/>
+          <w:lang w:val="sr-Latn-BA"/>
+        </w:rPr>
+        <w:t>Distortion</w:t>
+      </w:r>
+      <w:r>
+        <w:rPr>
+          <w:rFonts w:ascii="Times New Roman" w:hAnsi="Times New Roman" w:cs="Times New Roman"/>
+          <w:i/>
+          <w:iCs/>
+          <w:color w:val="auto"/>
+          <w:sz w:val="28"/>
+          <w:szCs w:val="28"/>
+          <w:lang w:val="sr-Latn-BA"/>
+        </w:rPr>
+        <w:t xml:space="preserve"> </w:t>
+      </w:r>
+      <w:r>
+        <w:rPr>
+          <w:rFonts w:ascii="Times New Roman" w:hAnsi="Times New Roman" w:cs="Times New Roman"/>
+          <w:color w:val="auto"/>
+          <w:sz w:val="28"/>
+          <w:szCs w:val="28"/>
+          <w:lang w:val="sr-Latn-BA"/>
+        </w:rPr>
+        <w:t>(</w:t>
+      </w:r>
+      <w:r>
+        <w:rPr>
+          <w:rFonts w:ascii="Times New Roman" w:hAnsi="Times New Roman" w:cs="Times New Roman"/>
+          <w:color w:val="auto"/>
+          <w:sz w:val="28"/>
+          <w:szCs w:val="28"/>
+          <w:lang w:val="sr-Latn-BA"/>
+        </w:rPr>
+        <w:t>distorzija</w:t>
+      </w:r>
+      <w:r>
+        <w:rPr>
+          <w:rFonts w:ascii="Times New Roman" w:hAnsi="Times New Roman" w:cs="Times New Roman"/>
+          <w:color w:val="auto"/>
+          <w:sz w:val="28"/>
+          <w:szCs w:val="28"/>
+          <w:lang w:val="sr-Latn-BA"/>
+        </w:rPr>
+        <w:t>) efekat</w:t>
+      </w:r>
+    </w:p>
+    <w:p>
+      <w:pPr>
+        <w:jc w:val="both"/>
+        <w:rPr>
+          <w:lang w:val="sr-Latn-BA"/>
+        </w:rPr>
+      </w:pPr>
+    </w:p>
+    <w:p>
+      <w:pPr>
         <w:ind w:firstLine="720"/>
         <w:jc w:val="both"/>
-      </w:pPr>
-      <w:r>
-        <w:rPr>
-          <w:lang w:val="sr-Latn-BA"/>
-        </w:rPr>
+        <w:rPr>
+          <w:lang w:val="sr-Latn-BA"/>
+        </w:rPr>
+      </w:pPr>
+      <w:r>
+        <w:rPr>
+          <w:lang w:val="sr-Latn-BA"/>
+        </w:rPr>
+        <w:t xml:space="preserve">Efekat distorzije spada u grupu efekata sa nelinearnom obradom. Termin nelinearna obrada podrazumijeva sve algoritme obrade signala koji ne zadovoljavaju princip linearnosti. Linearnost je nešto što se često spominje u kontekstu obrade signala, i jedan je od najbitnijih koncepata u ovoj oblasti. Većina algoritama za klasičnu obradu signala su linearni. Međutim, kao što se može vidjeti i na primjeru ovog efekta, </w:t>
+      </w:r>
+      <w:r>
+        <w:rPr>
+          <w:lang w:val="sr-Latn-BA"/>
+        </w:rPr>
+        <w:tab/>
+        <w:t>postoje neki algoritmi koji nisu linearni, a koji nam daju zanimljive rezultate. U tu grupu spada dosta muzičkih efekata kao što je ovaj. Ono što rade nelinearni algoritmi obrade, jeste da unose dodatne spektralne frekvencijske komponente kojih nema u originalnom signalu. A za slučaj audio signala, to znači da će se promijeniti boja zvuka, što slušalac može jasno da čuje.</w:t>
+      </w:r>
+    </w:p>
+    <w:p>
+      <w:pPr>
+        <w:ind w:firstLine="720"/>
+        <w:jc w:val="both"/>
+        <w:rPr>
+          <w:lang w:val="sr-Latn-BA"/>
+        </w:rPr>
+      </w:pPr>
+      <w:r>
+        <w:rPr>
+          <w:lang w:val="sr-Latn-BA"/>
+        </w:rPr>
+        <w:t>Što se tiče konkretno efekta distorzije, ovaj efekat kada se pojavio postao je okosnica rok muzike i uopšte zvuka gitare od tada do danas. Ranije ovaj efekat je kreiran analogno, raznim pedalama i slično, ali pojavom digitalne obrade signala brzo se došlo do algoritama kojima se to može uraditi na računaru. U suštini ono što distorzija radi ulaznom signalu jeste da ga nelinearno transformiše tzv. nelinearnom krivom pojačanja. Konkretno kod efekta distorzije ta kriva je obično neka verzija eksponencijalne krive</w:t>
+      </w:r>
+      <w:r>
+        <w:rPr>
+          <w:lang w:val="sr-Latn-BA"/>
+        </w:rPr>
+        <w:t xml:space="preserve"> i postoji nekoliko funkcija kojim se može izvršiti distorzija. Jedna od najčešće korišćenih i ona koja je korištena u ovom zadatku je sljedeća:</w:t>
+      </w:r>
+    </w:p>
+    <w:p>
+      <w:pPr>
+        <w:jc w:val="both"/>
+        <w:rPr>
+          <w:lang w:val="sr-Latn-BA"/>
+        </w:rPr>
+      </w:pPr>
+      <w:r>
+        <w:rPr>
+          <w:lang w:val="sr-Latn-RS"/>
+        </w:rPr>
+        <w:tab/>
+      </w:r>
+      <w:r>
+        <w:rPr>
+          <w:lang w:val="sr-Latn-RS"/>
+        </w:rPr>
+        <w:t xml:space="preserve">     </w:t>
+      </w:r>
+      <m:oMath>
+        <m:r>
+          <w:rPr>
+            <w:rFonts w:ascii="Cambria Math" w:hAnsi="Cambria Math"/>
+            <w:lang w:val="sr-Latn-RS"/>
+          </w:rPr>
+          <m:t>y</m:t>
+        </m:r>
+        <m:d>
+          <m:dPr>
+            <m:ctrlPr>
+              <w:rPr>
+                <w:rFonts w:ascii="Cambria Math" w:hAnsi="Cambria Math"/>
+                <w:i/>
+                <w:lang w:val="sr-Latn-RS"/>
+              </w:rPr>
+            </m:ctrlPr>
+          </m:dPr>
+          <m:e>
+            <m:r>
+              <w:rPr>
+                <w:rFonts w:ascii="Cambria Math" w:hAnsi="Cambria Math"/>
+                <w:lang w:val="sr-Latn-RS"/>
+              </w:rPr>
+              <m:t>n</m:t>
+            </m:r>
+          </m:e>
+        </m:d>
+        <m:r>
+          <w:rPr>
+            <w:rFonts w:ascii="Cambria Math" w:hAnsi="Cambria Math"/>
+            <w:lang w:val="sr-Latn-RS"/>
+          </w:rPr>
+          <m:t>=</m:t>
+        </m:r>
+        <m:f>
+          <m:fPr>
+            <m:ctrlPr>
+              <w:rPr>
+                <w:rFonts w:ascii="Cambria Math" w:hAnsi="Cambria Math"/>
+                <w:i/>
+                <w:lang w:val="sr-Latn-RS"/>
+              </w:rPr>
+            </m:ctrlPr>
+          </m:fPr>
+          <m:num>
+            <m:r>
+              <w:rPr>
+                <w:rFonts w:ascii="Cambria Math" w:hAnsi="Cambria Math"/>
+                <w:lang w:val="sr-Latn-RS"/>
+              </w:rPr>
+              <m:t>x</m:t>
+            </m:r>
+          </m:num>
+          <m:den>
+            <m:d>
+              <m:dPr>
+                <m:begChr m:val="|"/>
+                <m:endChr m:val="|"/>
+                <m:ctrlPr>
+                  <w:rPr>
+                    <w:rFonts w:ascii="Cambria Math" w:hAnsi="Cambria Math"/>
+                    <w:i/>
+                    <w:lang w:val="sr-Latn-RS"/>
+                  </w:rPr>
+                </m:ctrlPr>
+              </m:dPr>
+              <m:e>
+                <m:r>
+                  <w:rPr>
+                    <w:rFonts w:ascii="Cambria Math" w:hAnsi="Cambria Math"/>
+                    <w:lang w:val="sr-Latn-RS"/>
+                  </w:rPr>
+                  <m:t>x</m:t>
+                </m:r>
+              </m:e>
+            </m:d>
+          </m:den>
+        </m:f>
+        <m:r>
+          <w:rPr>
+            <w:rFonts w:ascii="Cambria Math" w:hAnsi="Cambria Math"/>
+            <w:lang w:val="sr-Latn-RS"/>
+          </w:rPr>
+          <m:t>(1-</m:t>
+        </m:r>
+        <m:sSup>
+          <m:sSupPr>
+            <m:ctrlPr>
+              <w:rPr>
+                <w:rFonts w:ascii="Cambria Math" w:hAnsi="Cambria Math"/>
+                <w:i/>
+                <w:lang w:val="sr-Latn-RS"/>
+              </w:rPr>
+            </m:ctrlPr>
+          </m:sSupPr>
+          <m:e>
+            <m:r>
+              <w:rPr>
+                <w:rFonts w:ascii="Cambria Math" w:hAnsi="Cambria Math"/>
+                <w:lang w:val="sr-Latn-RS"/>
+              </w:rPr>
+              <m:t>e</m:t>
+            </m:r>
+          </m:e>
+          <m:sup>
+            <m:r>
+              <w:rPr>
+                <w:rFonts w:ascii="Cambria Math" w:hAnsi="Cambria Math"/>
+                <w:lang w:val="sr-Latn-RS"/>
+              </w:rPr>
+              <m:t>-</m:t>
+            </m:r>
+            <m:f>
+              <m:fPr>
+                <m:ctrlPr>
+                  <w:rPr>
+                    <w:rFonts w:ascii="Cambria Math" w:hAnsi="Cambria Math"/>
+                    <w:i/>
+                    <w:lang w:val="sr-Latn-RS"/>
+                  </w:rPr>
+                </m:ctrlPr>
+              </m:fPr>
+              <m:num>
+                <m:sSup>
+                  <m:sSupPr>
+                    <m:ctrlPr>
+                      <w:rPr>
+                        <w:rFonts w:ascii="Cambria Math" w:hAnsi="Cambria Math"/>
+                        <w:i/>
+                        <w:lang w:val="sr-Latn-RS"/>
+                      </w:rPr>
+                    </m:ctrlPr>
+                  </m:sSupPr>
+                  <m:e>
+                    <m:r>
+                      <w:rPr>
+                        <w:rFonts w:ascii="Cambria Math" w:hAnsi="Cambria Math"/>
+                        <w:lang w:val="sr-Latn-RS"/>
+                      </w:rPr>
+                      <m:t>x</m:t>
+                    </m:r>
+                  </m:e>
+                  <m:sup>
+                    <m:r>
+                      <w:rPr>
+                        <w:rFonts w:ascii="Cambria Math" w:hAnsi="Cambria Math"/>
+                        <w:lang w:val="sr-Latn-RS"/>
+                      </w:rPr>
+                      <m:t>2</m:t>
+                    </m:r>
+                  </m:sup>
+                </m:sSup>
+              </m:num>
+              <m:den>
+                <m:d>
+                  <m:dPr>
+                    <m:begChr m:val="|"/>
+                    <m:endChr m:val="|"/>
+                    <m:ctrlPr>
+                      <w:rPr>
+                        <w:rFonts w:ascii="Cambria Math" w:hAnsi="Cambria Math"/>
+                        <w:i/>
+                        <w:lang w:val="sr-Latn-RS"/>
+                      </w:rPr>
+                    </m:ctrlPr>
+                  </m:dPr>
+                  <m:e>
+                    <m:r>
+                      <w:rPr>
+                        <w:rFonts w:ascii="Cambria Math" w:hAnsi="Cambria Math"/>
+                        <w:lang w:val="sr-Latn-RS"/>
+                      </w:rPr>
+                      <m:t>x</m:t>
+                    </m:r>
+                  </m:e>
+                </m:d>
+              </m:den>
+            </m:f>
+          </m:sup>
+        </m:sSup>
+        <m:r>
+          <w:rPr>
+            <w:rFonts w:ascii="Cambria Math" w:hAnsi="Cambria Math"/>
+            <w:lang w:val="sr-Latn-RS"/>
+          </w:rPr>
+          <m:t>)</m:t>
+        </m:r>
+        <m:r>
+          <w:rPr>
+            <w:rFonts w:ascii="Cambria Math" w:hAnsi="Cambria Math"/>
+            <w:lang w:val="sr-Latn-RS"/>
+          </w:rPr>
+          <m:t xml:space="preserve">   </m:t>
+        </m:r>
+      </m:oMath>
+      <w:r>
+        <w:rPr>
+          <w:lang w:val="sr-Latn-RS"/>
+        </w:rPr>
+        <w:t xml:space="preserve"> </w:t>
+      </w:r>
+      <w:r>
+        <w:rPr>
+          <w:lang w:val="sr-Latn-RS"/>
+        </w:rPr>
+        <w:tab/>
+      </w:r>
+      <w:r>
+        <w:rPr>
+          <w:lang w:val="sr-Latn-RS"/>
+        </w:rPr>
+        <w:tab/>
+      </w:r>
+      <w:r>
+        <w:rPr>
+          <w:lang w:val="sr-Latn-RS"/>
+        </w:rPr>
+        <w:tab/>
+      </w:r>
+      <w:r>
+        <w:rPr>
+          <w:lang w:val="sr-Latn-RS"/>
+        </w:rPr>
+        <w:tab/>
+      </w:r>
+      <w:r>
+        <w:rPr>
+          <w:lang w:val="sr-Latn-RS"/>
+        </w:rPr>
+        <w:tab/>
+      </w:r>
+      <w:r>
+        <w:rPr>
+          <w:lang w:val="sr-Latn-RS"/>
+        </w:rPr>
+        <w:tab/>
+      </w:r>
+      <w:r>
+        <w:rPr>
+          <w:lang w:val="sr-Latn-RS"/>
+        </w:rPr>
+        <w:t>(2.</w:t>
+      </w:r>
+      <w:r>
+        <w:rPr>
+          <w:lang w:val="sr-Latn-RS"/>
+        </w:rPr>
+        <w:t>2</w:t>
+      </w:r>
+      <w:r>
+        <w:rPr>
+          <w:lang w:val="sr-Latn-RS"/>
+        </w:rPr>
+        <w:t>.</w:t>
+      </w:r>
+      <w:r>
+        <w:rPr>
+          <w:lang w:val="sr-Latn-RS"/>
+        </w:rPr>
+        <w:t>1</w:t>
+      </w:r>
+      <w:r>
+        <w:rPr>
+          <w:lang w:val="sr-Latn-RS"/>
+        </w:rPr>
+        <w:t>)</w:t>
+      </w:r>
+    </w:p>
+    <w:p>
+      <w:pPr>
+        <w:ind w:firstLine="720"/>
+        <w:jc w:val="both"/>
+        <w:rPr>
+          <w:lang w:val="sr-Latn-BA"/>
+        </w:rPr>
+      </w:pPr>
+      <w:r>
+        <w:rPr>
+          <w:lang w:val="sr-Latn-BA"/>
+        </w:rPr>
+        <w:t>Osnovni parametri distorzije su pojačanje i miks. Prije primjene funkcije iznad, na ulazni signal, potrebno ga je pojačati određenim pojačanjem. Određivanje tog pojačanja tako da se na izlazu dobije željeni zvuk je posao muzičkih inženjera i tonaca, i njihov posao je da nađu optimalno pojačanje tako da se dobije baš onakav zvuk na izlazu kakav je u konkretnom slučaju idealan.</w:t>
+      </w:r>
+      <w:r>
+        <w:rPr>
+          <w:lang w:val="sr-Latn-BA"/>
+        </w:rPr>
+        <w:t xml:space="preserve">Što se tiče miksa to je obično drugi podesivi parametar distorzije </w:t>
+      </w:r>
+      <w:r>
+        <w:rPr>
+          <w:lang w:val="sr-Latn-BA"/>
+        </w:rPr>
+        <w:t xml:space="preserve">i on određuje koliko će u rezultatnom signalu biti udjela originalnog signala, a koliko obrađenog, po principu </w:t>
+      </w:r>
+      <w:r>
+        <w:rPr>
+          <w:i/>
+          <w:iCs/>
+          <w:lang w:val="sr-Latn-BA"/>
+        </w:rPr>
+        <w:t>(1 – mix) * original + mix * obrađeni</w:t>
+      </w:r>
+      <w:r>
+        <w:rPr>
+          <w:lang w:val="sr-Latn-BA"/>
+        </w:rPr>
+        <w:t>. Dakle miks ima vrijednost između 0 i 1.</w:t>
+      </w:r>
+      <w:r>
+        <w:rPr>
+          <w:lang w:val="sr-Latn-BA"/>
+        </w:rPr>
+        <w:t xml:space="preserve"> Često prije obrade radi normalizacija signala, kao i normalizacija konačnog obrađenog signala, da bi se izbjegla dodatna izobličenja uzrokovana odsjecanjem audio signala, zbog toga što izlazi izvan opsega vrijednosti koje je moguće fizički reprodukovati na zvučniku.</w:t>
+      </w:r>
+    </w:p>
+    <w:p>
+      <w:pPr>
+        <w:ind w:firstLine="720"/>
+        <w:jc w:val="both"/>
+      </w:pPr>
+      <w:r>
+        <w:rPr>
+          <w:lang w:val="sr-Latn-BA"/>
+        </w:rPr>
+        <w:lastRenderedPageBreak/>
         <w:t>Jednačine se u izvještaj dodaju uvijek u novom redu i numerišu se u formatu (</w:t>
       </w:r>
       <w:r>
@@ -2179,7 +2635,7 @@
         <w:pStyle w:val="Heading1"/>
         <w:numPr>
           <w:ilvl w:val="0"/>
-          <w:numId w:val="12"/>
+          <w:numId w:val="21"/>
         </w:numPr>
         <w:tabs>
           <w:tab w:val="left" w:pos="7667"/>
@@ -2209,7 +2665,7 @@
         <w:pStyle w:val="Heading1"/>
         <w:numPr>
           <w:ilvl w:val="0"/>
-          <w:numId w:val="12"/>
+          <w:numId w:val="21"/>
         </w:numPr>
         <w:ind w:hanging="436"/>
         <w:rPr>
@@ -3326,6 +3782,128 @@
     </w:lvl>
   </w:abstractNum>
   <w:abstractNum w:abstractNumId="5" w15:restartNumberingAfterBreak="0">
+    <w:nsid w:val="0D7F7D00"/>
+    <w:multiLevelType w:val="multilevel"/>
+    <w:tmpl w:val="576E8DB4"/>
+    <w:lvl w:ilvl="0">
+      <w:start w:val="2"/>
+      <w:numFmt w:val="decimal"/>
+      <w:lvlText w:val="%1"/>
+      <w:lvlJc w:val="left"/>
+      <w:pPr>
+        <w:ind w:left="375" w:hanging="375"/>
+      </w:pPr>
+      <w:rPr>
+        <w:rFonts w:hint="default"/>
+        <w:i/>
+      </w:rPr>
+    </w:lvl>
+    <w:lvl w:ilvl="1">
+      <w:start w:val="1"/>
+      <w:numFmt w:val="decimal"/>
+      <w:lvlText w:val="%1.%2"/>
+      <w:lvlJc w:val="left"/>
+      <w:pPr>
+        <w:ind w:left="1510" w:hanging="375"/>
+      </w:pPr>
+      <w:rPr>
+        <w:rFonts w:hint="default"/>
+        <w:i/>
+      </w:rPr>
+    </w:lvl>
+    <w:lvl w:ilvl="2">
+      <w:start w:val="1"/>
+      <w:numFmt w:val="decimal"/>
+      <w:lvlText w:val="%1.%2.%3"/>
+      <w:lvlJc w:val="left"/>
+      <w:pPr>
+        <w:ind w:left="2990" w:hanging="720"/>
+      </w:pPr>
+      <w:rPr>
+        <w:rFonts w:hint="default"/>
+        <w:i/>
+      </w:rPr>
+    </w:lvl>
+    <w:lvl w:ilvl="3">
+      <w:start w:val="1"/>
+      <w:numFmt w:val="decimal"/>
+      <w:lvlText w:val="%1.%2.%3.%4"/>
+      <w:lvlJc w:val="left"/>
+      <w:pPr>
+        <w:ind w:left="4485" w:hanging="1080"/>
+      </w:pPr>
+      <w:rPr>
+        <w:rFonts w:hint="default"/>
+        <w:i/>
+      </w:rPr>
+    </w:lvl>
+    <w:lvl w:ilvl="4">
+      <w:start w:val="1"/>
+      <w:numFmt w:val="decimal"/>
+      <w:lvlText w:val="%1.%2.%3.%4.%5"/>
+      <w:lvlJc w:val="left"/>
+      <w:pPr>
+        <w:ind w:left="5620" w:hanging="1080"/>
+      </w:pPr>
+      <w:rPr>
+        <w:rFonts w:hint="default"/>
+        <w:i/>
+      </w:rPr>
+    </w:lvl>
+    <w:lvl w:ilvl="5">
+      <w:start w:val="1"/>
+      <w:numFmt w:val="decimal"/>
+      <w:lvlText w:val="%1.%2.%3.%4.%5.%6"/>
+      <w:lvlJc w:val="left"/>
+      <w:pPr>
+        <w:ind w:left="7115" w:hanging="1440"/>
+      </w:pPr>
+      <w:rPr>
+        <w:rFonts w:hint="default"/>
+        <w:i/>
+      </w:rPr>
+    </w:lvl>
+    <w:lvl w:ilvl="6">
+      <w:start w:val="1"/>
+      <w:numFmt w:val="decimal"/>
+      <w:lvlText w:val="%1.%2.%3.%4.%5.%6.%7"/>
+      <w:lvlJc w:val="left"/>
+      <w:pPr>
+        <w:ind w:left="8250" w:hanging="1440"/>
+      </w:pPr>
+      <w:rPr>
+        <w:rFonts w:hint="default"/>
+        <w:i/>
+      </w:rPr>
+    </w:lvl>
+    <w:lvl w:ilvl="7">
+      <w:start w:val="1"/>
+      <w:numFmt w:val="decimal"/>
+      <w:lvlText w:val="%1.%2.%3.%4.%5.%6.%7.%8"/>
+      <w:lvlJc w:val="left"/>
+      <w:pPr>
+        <w:ind w:left="9745" w:hanging="1800"/>
+      </w:pPr>
+      <w:rPr>
+        <w:rFonts w:hint="default"/>
+        <w:i/>
+      </w:rPr>
+    </w:lvl>
+    <w:lvl w:ilvl="8">
+      <w:start w:val="1"/>
+      <w:numFmt w:val="decimal"/>
+      <w:lvlText w:val="%1.%2.%3.%4.%5.%6.%7.%8.%9"/>
+      <w:lvlJc w:val="left"/>
+      <w:pPr>
+        <w:ind w:left="11240" w:hanging="2160"/>
+      </w:pPr>
+      <w:rPr>
+        <w:rFonts w:hint="default"/>
+        <w:i/>
+      </w:rPr>
+    </w:lvl>
+  </w:abstractNum>
+  <w:abstractNum w:abstractNumId="6" w15:restartNumberingAfterBreak="0">
     <w:nsid w:val="11FD56A7"/>
     <w:multiLevelType w:val="hybridMultilevel"/>
     <w:tmpl w:val="10EC810C"/>
@@ -3438,7 +4016,7 @@
       </w:rPr>
     </w:lvl>
   </w:abstractNum>
-  <w:abstractNum w:abstractNumId="6" w15:restartNumberingAfterBreak="0">
+  <w:abstractNum w:abstractNumId="7" w15:restartNumberingAfterBreak="0">
     <w:nsid w:val="12CE16E2"/>
     <w:multiLevelType w:val="hybridMultilevel"/>
     <w:tmpl w:val="21760DD6"/>
@@ -3551,7 +4129,7 @@
       </w:rPr>
     </w:lvl>
   </w:abstractNum>
-  <w:abstractNum w:abstractNumId="7" w15:restartNumberingAfterBreak="0">
+  <w:abstractNum w:abstractNumId="8" w15:restartNumberingAfterBreak="0">
     <w:nsid w:val="221C31D7"/>
     <w:multiLevelType w:val="hybridMultilevel"/>
     <w:tmpl w:val="88E2D096"/>
@@ -3664,7 +4242,7 @@
       </w:rPr>
     </w:lvl>
   </w:abstractNum>
-  <w:abstractNum w:abstractNumId="8" w15:restartNumberingAfterBreak="0">
+  <w:abstractNum w:abstractNumId="9" w15:restartNumberingAfterBreak="0">
     <w:nsid w:val="240476F9"/>
     <w:multiLevelType w:val="hybridMultilevel"/>
     <w:tmpl w:val="22100F34"/>
@@ -3753,7 +4331,7 @@
       </w:pPr>
     </w:lvl>
   </w:abstractNum>
-  <w:abstractNum w:abstractNumId="9" w15:restartNumberingAfterBreak="0">
+  <w:abstractNum w:abstractNumId="10" w15:restartNumberingAfterBreak="0">
     <w:nsid w:val="36797344"/>
     <w:multiLevelType w:val="hybridMultilevel"/>
     <w:tmpl w:val="ABB6079C"/>
@@ -3866,7 +4444,7 @@
       </w:rPr>
     </w:lvl>
   </w:abstractNum>
-  <w:abstractNum w:abstractNumId="10" w15:restartNumberingAfterBreak="0">
+  <w:abstractNum w:abstractNumId="11" w15:restartNumberingAfterBreak="0">
     <w:nsid w:val="426431BB"/>
     <w:multiLevelType w:val="hybridMultilevel"/>
     <w:tmpl w:val="3CA26EEE"/>
@@ -3955,7 +4533,7 @@
       </w:pPr>
     </w:lvl>
   </w:abstractNum>
-  <w:abstractNum w:abstractNumId="11" w15:restartNumberingAfterBreak="0">
+  <w:abstractNum w:abstractNumId="12" w15:restartNumberingAfterBreak="0">
     <w:nsid w:val="44C45DF2"/>
     <w:multiLevelType w:val="hybridMultilevel"/>
     <w:tmpl w:val="8AC8A612"/>
@@ -4041,7 +4619,7 @@
       </w:pPr>
     </w:lvl>
   </w:abstractNum>
-  <w:abstractNum w:abstractNumId="12" w15:restartNumberingAfterBreak="0">
+  <w:abstractNum w:abstractNumId="13" w15:restartNumberingAfterBreak="0">
     <w:nsid w:val="46100674"/>
     <w:multiLevelType w:val="hybridMultilevel"/>
     <w:tmpl w:val="9C3E79C4"/>
@@ -4127,7 +4705,130 @@
       </w:pPr>
     </w:lvl>
   </w:abstractNum>
-  <w:abstractNum w:abstractNumId="13" w15:restartNumberingAfterBreak="0">
+  <w:abstractNum w:abstractNumId="14" w15:restartNumberingAfterBreak="0">
+    <w:nsid w:val="518107AB"/>
+    <w:multiLevelType w:val="multilevel"/>
+    <w:tmpl w:val="0B74A8EC"/>
+    <w:lvl w:ilvl="0">
+      <w:start w:val="1"/>
+      <w:numFmt w:val="decimal"/>
+      <w:lvlText w:val="%1."/>
+      <w:lvlJc w:val="left"/>
+      <w:pPr>
+        <w:ind w:left="1146" w:hanging="360"/>
+      </w:pPr>
+      <w:rPr>
+        <w:rFonts w:ascii="Times New Roman" w:hAnsi="Times New Roman" w:cs="Times New Roman" w:hint="default"/>
+        <w:color w:val="auto"/>
+        <w:sz w:val="36"/>
+      </w:rPr>
+    </w:lvl>
+    <w:lvl w:ilvl="1">
+      <w:start w:val="1"/>
+      <w:numFmt w:val="decimal"/>
+      <w:isLgl/>
+      <w:lvlText w:val="%1.%2"/>
+      <w:lvlJc w:val="left"/>
+      <w:pPr>
+        <w:ind w:left="1555" w:hanging="420"/>
+      </w:pPr>
+      <w:rPr>
+        <w:rFonts w:hint="default"/>
+      </w:rPr>
+    </w:lvl>
+    <w:lvl w:ilvl="2">
+      <w:start w:val="1"/>
+      <w:numFmt w:val="decimal"/>
+      <w:isLgl/>
+      <w:lvlText w:val="%1.%2.%3"/>
+      <w:lvlJc w:val="left"/>
+      <w:pPr>
+        <w:ind w:left="2204" w:hanging="720"/>
+      </w:pPr>
+      <w:rPr>
+        <w:rFonts w:hint="default"/>
+      </w:rPr>
+    </w:lvl>
+    <w:lvl w:ilvl="3">
+      <w:start w:val="1"/>
+      <w:numFmt w:val="decimal"/>
+      <w:isLgl/>
+      <w:lvlText w:val="%1.%2.%3.%4"/>
+      <w:lvlJc w:val="left"/>
+      <w:pPr>
+        <w:ind w:left="2553" w:hanging="720"/>
+      </w:pPr>
+      <w:rPr>
+        <w:rFonts w:hint="default"/>
+      </w:rPr>
+    </w:lvl>
+    <w:lvl w:ilvl="4">
+      <w:start w:val="1"/>
+      <w:numFmt w:val="decimal"/>
+      <w:isLgl/>
+      <w:lvlText w:val="%1.%2.%3.%4.%5"/>
+      <w:lvlJc w:val="left"/>
+      <w:pPr>
+        <w:ind w:left="3262" w:hanging="1080"/>
+      </w:pPr>
+      <w:rPr>
+        <w:rFonts w:hint="default"/>
+      </w:rPr>
+    </w:lvl>
+    <w:lvl w:ilvl="5">
+      <w:start w:val="1"/>
+      <w:numFmt w:val="decimal"/>
+      <w:isLgl/>
+      <w:lvlText w:val="%1.%2.%3.%4.%5.%6"/>
+      <w:lvlJc w:val="left"/>
+      <w:pPr>
+        <w:ind w:left="3611" w:hanging="1080"/>
+      </w:pPr>
+      <w:rPr>
+        <w:rFonts w:hint="default"/>
+      </w:rPr>
+    </w:lvl>
+    <w:lvl w:ilvl="6">
+      <w:start w:val="1"/>
+      <w:numFmt w:val="decimal"/>
+      <w:isLgl/>
+      <w:lvlText w:val="%1.%2.%3.%4.%5.%6.%7"/>
+      <w:lvlJc w:val="left"/>
+      <w:pPr>
+        <w:ind w:left="4320" w:hanging="1440"/>
+      </w:pPr>
+      <w:rPr>
+        <w:rFonts w:hint="default"/>
+      </w:rPr>
+    </w:lvl>
+    <w:lvl w:ilvl="7">
+      <w:start w:val="1"/>
+      <w:numFmt w:val="decimal"/>
+      <w:isLgl/>
+      <w:lvlText w:val="%1.%2.%3.%4.%5.%6.%7.%8"/>
+      <w:lvlJc w:val="left"/>
+      <w:pPr>
+        <w:ind w:left="4669" w:hanging="1440"/>
+      </w:pPr>
+      <w:rPr>
+        <w:rFonts w:hint="default"/>
+      </w:rPr>
+    </w:lvl>
+    <w:lvl w:ilvl="8">
+      <w:start w:val="1"/>
+      <w:numFmt w:val="decimal"/>
+      <w:isLgl/>
+      <w:lvlText w:val="%1.%2.%3.%4.%5.%6.%7.%8.%9"/>
+      <w:lvlJc w:val="left"/>
+      <w:pPr>
+        <w:ind w:left="5378" w:hanging="1800"/>
+      </w:pPr>
+      <w:rPr>
+        <w:rFonts w:hint="default"/>
+      </w:rPr>
+    </w:lvl>
+  </w:abstractNum>
+  <w:abstractNum w:abstractNumId="15" w15:restartNumberingAfterBreak="0">
     <w:nsid w:val="55FD2238"/>
     <w:multiLevelType w:val="hybridMultilevel"/>
     <w:tmpl w:val="F4A4BE6E"/>
@@ -4213,7 +4914,7 @@
       </w:pPr>
     </w:lvl>
   </w:abstractNum>
-  <w:abstractNum w:abstractNumId="14" w15:restartNumberingAfterBreak="0">
+  <w:abstractNum w:abstractNumId="16" w15:restartNumberingAfterBreak="0">
     <w:nsid w:val="63CC479C"/>
     <w:multiLevelType w:val="hybridMultilevel"/>
     <w:tmpl w:val="EBB8A180"/>
@@ -4326,7 +5027,7 @@
       </w:rPr>
     </w:lvl>
   </w:abstractNum>
-  <w:abstractNum w:abstractNumId="15" w15:restartNumberingAfterBreak="0">
+  <w:abstractNum w:abstractNumId="17" w15:restartNumberingAfterBreak="0">
     <w:nsid w:val="703E3A12"/>
     <w:multiLevelType w:val="hybridMultilevel"/>
     <w:tmpl w:val="E766CB8E"/>
@@ -4439,7 +5140,7 @@
       </w:rPr>
     </w:lvl>
   </w:abstractNum>
-  <w:abstractNum w:abstractNumId="16" w15:restartNumberingAfterBreak="0">
+  <w:abstractNum w:abstractNumId="18" w15:restartNumberingAfterBreak="0">
     <w:nsid w:val="74967057"/>
     <w:multiLevelType w:val="hybridMultilevel"/>
     <w:tmpl w:val="2B28EB00"/>
@@ -4528,7 +5229,7 @@
       </w:pPr>
     </w:lvl>
   </w:abstractNum>
-  <w:abstractNum w:abstractNumId="17" w15:restartNumberingAfterBreak="0">
+  <w:abstractNum w:abstractNumId="19" w15:restartNumberingAfterBreak="0">
     <w:nsid w:val="770C4BBD"/>
     <w:multiLevelType w:val="hybridMultilevel"/>
     <w:tmpl w:val="9F087066"/>
@@ -4617,7 +5318,7 @@
       </w:pPr>
     </w:lvl>
   </w:abstractNum>
-  <w:abstractNum w:abstractNumId="18" w15:restartNumberingAfterBreak="0">
+  <w:abstractNum w:abstractNumId="20" w15:restartNumberingAfterBreak="0">
     <w:nsid w:val="780415A1"/>
     <w:multiLevelType w:val="hybridMultilevel"/>
     <w:tmpl w:val="D5D04F62"/>
@@ -4703,7 +5404,7 @@
       </w:pPr>
     </w:lvl>
   </w:abstractNum>
-  <w:abstractNum w:abstractNumId="19" w15:restartNumberingAfterBreak="0">
+  <w:abstractNum w:abstractNumId="21" w15:restartNumberingAfterBreak="0">
     <w:nsid w:val="7A4D26C3"/>
     <w:multiLevelType w:val="hybridMultilevel"/>
     <w:tmpl w:val="FD6EF3AC"/>
@@ -4816,64 +5517,70 @@
     </w:lvl>
   </w:abstractNum>
   <w:num w:numId="1" w16cid:durableId="282736834">
-    <w:abstractNumId w:val="17"/>
+    <w:abstractNumId w:val="19"/>
   </w:num>
   <w:num w:numId="2" w16cid:durableId="1311639892">
     <w:abstractNumId w:val="3"/>
   </w:num>
   <w:num w:numId="3" w16cid:durableId="1019967778">
-    <w:abstractNumId w:val="12"/>
+    <w:abstractNumId w:val="13"/>
   </w:num>
   <w:num w:numId="4" w16cid:durableId="1825931259">
-    <w:abstractNumId w:val="13"/>
+    <w:abstractNumId w:val="15"/>
   </w:num>
   <w:num w:numId="5" w16cid:durableId="407852105">
-    <w:abstractNumId w:val="11"/>
+    <w:abstractNumId w:val="12"/>
   </w:num>
   <w:num w:numId="6" w16cid:durableId="1197696240">
     <w:abstractNumId w:val="2"/>
   </w:num>
   <w:num w:numId="7" w16cid:durableId="1650816783">
-    <w:abstractNumId w:val="6"/>
+    <w:abstractNumId w:val="7"/>
   </w:num>
   <w:num w:numId="8" w16cid:durableId="1363748053">
-    <w:abstractNumId w:val="14"/>
+    <w:abstractNumId w:val="16"/>
   </w:num>
   <w:num w:numId="9" w16cid:durableId="970984064">
-    <w:abstractNumId w:val="7"/>
+    <w:abstractNumId w:val="8"/>
   </w:num>
   <w:num w:numId="10" w16cid:durableId="7950380">
-    <w:abstractNumId w:val="18"/>
+    <w:abstractNumId w:val="20"/>
   </w:num>
   <w:num w:numId="11" w16cid:durableId="1858226800">
-    <w:abstractNumId w:val="8"/>
+    <w:abstractNumId w:val="9"/>
   </w:num>
   <w:num w:numId="12" w16cid:durableId="1868058467">
     <w:abstractNumId w:val="4"/>
   </w:num>
   <w:num w:numId="13" w16cid:durableId="1261252895">
-    <w:abstractNumId w:val="16"/>
+    <w:abstractNumId w:val="18"/>
   </w:num>
   <w:num w:numId="14" w16cid:durableId="136922098">
-    <w:abstractNumId w:val="10"/>
+    <w:abstractNumId w:val="11"/>
   </w:num>
   <w:num w:numId="15" w16cid:durableId="709574767">
-    <w:abstractNumId w:val="5"/>
+    <w:abstractNumId w:val="6"/>
   </w:num>
   <w:num w:numId="16" w16cid:durableId="721827240">
     <w:abstractNumId w:val="0"/>
   </w:num>
   <w:num w:numId="17" w16cid:durableId="1607272840">
-    <w:abstractNumId w:val="9"/>
+    <w:abstractNumId w:val="10"/>
   </w:num>
   <w:num w:numId="18" w16cid:durableId="2022707012">
-    <w:abstractNumId w:val="19"/>
+    <w:abstractNumId w:val="21"/>
   </w:num>
   <w:num w:numId="19" w16cid:durableId="632754657">
     <w:abstractNumId w:val="1"/>
   </w:num>
   <w:num w:numId="20" w16cid:durableId="1000549174">
-    <w:abstractNumId w:val="15"/>
+    <w:abstractNumId w:val="17"/>
+  </w:num>
+  <w:num w:numId="21" w16cid:durableId="1818452415">
+    <w:abstractNumId w:val="14"/>
+  </w:num>
+  <w:num w:numId="22" w16cid:durableId="1457333304">
+    <w:abstractNumId w:val="5"/>
   </w:num>
 </w:numbering>
 </file>

</xml_diff>